<commit_message>
Publico documento Word, con los ajustes solicitados por el Profe Fernando Rosas, descritores de Key, Value para los OM y la complejidad ajustada
</commit_message>
<xml_diff>
--- a/Docs/Equipo 4  Proyecto FInal .docx
+++ b/Docs/Equipo 4  Proyecto FInal .docx
@@ -5,7 +5,9 @@
     <w:p>
       <w:pPr>
         <w:pStyle w:val="Title"/>
-        <w:rPr>
+        <w:jc w:val="both"/>
+        <w:rPr>
+          <w:rFonts w:ascii="Times New Roman" w:hAnsi="Times New Roman" w:cs="Times New Roman"/>
           <w:b/>
           <w:bCs/>
           <w:sz w:val="48"/>
@@ -15,6 +17,7 @@
       </w:pPr>
       <w:r>
         <w:rPr>
+          <w:rFonts w:ascii="Times New Roman" w:hAnsi="Times New Roman" w:cs="Times New Roman"/>
           <w:b/>
           <w:bCs/>
           <w:sz w:val="48"/>
@@ -29,13 +32,14 @@
         <w:pStyle w:val="Heading1"/>
         <w:jc w:val="both"/>
         <w:rPr>
+          <w:rFonts w:ascii="Times New Roman" w:hAnsi="Times New Roman" w:cs="Times New Roman"/>
           <w:highlight w:val="lightGray"/>
           <w:lang w:val="es-CO"/>
         </w:rPr>
       </w:pPr>
       <w:r>
         <w:rPr>
-          <w:rFonts w:asciiTheme="minorHAnsi" w:hAnsiTheme="minorHAnsi" w:cstheme="minorHAnsi"/>
+          <w:rFonts w:ascii="Times New Roman" w:hAnsi="Times New Roman" w:cs="Times New Roman"/>
           <w:color w:val="auto"/>
           <w:highlight w:val="lightGray"/>
           <w:lang w:val="es-CO"/>
@@ -44,6 +48,7 @@
       </w:r>
       <w:r>
         <w:rPr>
+          <w:rFonts w:ascii="Times New Roman" w:hAnsi="Times New Roman" w:cs="Times New Roman"/>
           <w:highlight w:val="lightGray"/>
           <w:lang w:val="es-CO"/>
         </w:rPr>
@@ -53,12 +58,15 @@
     <w:p>
       <w:pPr>
         <w:pStyle w:val="Heading2"/>
-        <w:rPr>
-          <w:lang w:val="es-CO"/>
-        </w:rPr>
-      </w:pPr>
-      <w:r>
-        <w:rPr>
+        <w:jc w:val="both"/>
+        <w:rPr>
+          <w:rFonts w:ascii="Times New Roman" w:hAnsi="Times New Roman" w:cs="Times New Roman"/>
+          <w:lang w:val="es-CO"/>
+        </w:rPr>
+      </w:pPr>
+      <w:r>
+        <w:rPr>
+          <w:rFonts w:ascii="Times New Roman" w:hAnsi="Times New Roman" w:cs="Times New Roman"/>
           <w:lang w:val="es-CO"/>
         </w:rPr>
         <w:t>¿Qué TAD utilizaron en la solución del requerimiento?</w:t>
@@ -68,77 +76,54 @@
       <w:pPr>
         <w:shd w:val="clear" w:color="auto" w:fill="1E1E1E"/>
         <w:spacing w:line="285" w:lineRule="atLeast"/>
-        <w:rPr>
-          <w:rFonts w:ascii="Consolas" w:hAnsi="Consolas"/>
+        <w:jc w:val="both"/>
+        <w:rPr>
           <w:color w:val="D4D4D4"/>
           <w:sz w:val="20"/>
           <w:szCs w:val="20"/>
-          <w:lang w:val="es-CO"/>
-        </w:rPr>
-      </w:pPr>
-      <w:proofErr w:type="spellStart"/>
-      <w:r>
-        <w:rPr>
-          <w:rFonts w:ascii="Consolas" w:hAnsi="Consolas"/>
+        </w:rPr>
+      </w:pPr>
+      <w:r>
+        <w:rPr>
           <w:color w:val="569CD6"/>
           <w:sz w:val="20"/>
           <w:szCs w:val="20"/>
-          <w:lang w:val="es-CO"/>
         </w:rPr>
         <w:t>def</w:t>
       </w:r>
-      <w:proofErr w:type="spellEnd"/>
-      <w:r>
-        <w:rPr>
-          <w:rFonts w:ascii="Consolas" w:hAnsi="Consolas"/>
+      <w:r>
+        <w:rPr>
           <w:color w:val="D4D4D4"/>
           <w:sz w:val="20"/>
           <w:szCs w:val="20"/>
-          <w:lang w:val="es-CO"/>
         </w:rPr>
         <w:t> </w:t>
       </w:r>
       <w:proofErr w:type="spellStart"/>
-      <w:proofErr w:type="gramStart"/>
-      <w:r>
-        <w:rPr>
-          <w:rFonts w:ascii="Consolas" w:hAnsi="Consolas"/>
+      <w:r>
+        <w:rPr>
           <w:color w:val="DCDCAA"/>
           <w:sz w:val="20"/>
           <w:szCs w:val="20"/>
-          <w:lang w:val="es-CO"/>
         </w:rPr>
         <w:t>newAnalyzer</w:t>
       </w:r>
       <w:proofErr w:type="spellEnd"/>
       <w:r>
         <w:rPr>
-          <w:rFonts w:ascii="Consolas" w:hAnsi="Consolas"/>
           <w:color w:val="D4D4D4"/>
           <w:sz w:val="20"/>
           <w:szCs w:val="20"/>
-          <w:lang w:val="es-CO"/>
-        </w:rPr>
-        <w:t>(</w:t>
-      </w:r>
-      <w:proofErr w:type="gramEnd"/>
-      <w:r>
-        <w:rPr>
-          <w:rFonts w:ascii="Consolas" w:hAnsi="Consolas"/>
-          <w:color w:val="D4D4D4"/>
-          <w:sz w:val="20"/>
-          <w:szCs w:val="20"/>
-          <w:lang w:val="es-CO"/>
-        </w:rPr>
-        <w:t>):</w:t>
+        </w:rPr>
+        <w:t>():</w:t>
       </w:r>
     </w:p>
     <w:p>
       <w:pPr>
         <w:shd w:val="clear" w:color="auto" w:fill="1E1E1E"/>
         <w:spacing w:line="285" w:lineRule="atLeast"/>
-        <w:rPr>
-          <w:rFonts w:ascii="Consolas" w:hAnsi="Consolas"/>
+        <w:jc w:val="both"/>
+        <w:rPr>
           <w:color w:val="D4D4D4"/>
           <w:sz w:val="16"/>
           <w:szCs w:val="16"/>
@@ -146,37 +131,30 @@
       </w:pPr>
       <w:r>
         <w:rPr>
-          <w:rFonts w:ascii="Consolas" w:hAnsi="Consolas"/>
           <w:color w:val="D4D4D4"/>
           <w:sz w:val="16"/>
           <w:szCs w:val="16"/>
-          <w:lang w:val="es-CO"/>
         </w:rPr>
         <w:t>    </w:t>
       </w:r>
       <w:r>
         <w:rPr>
-          <w:rFonts w:ascii="Consolas" w:hAnsi="Consolas"/>
           <w:color w:val="9CDCFE"/>
           <w:sz w:val="16"/>
           <w:szCs w:val="16"/>
         </w:rPr>
         <w:t>analyzer</w:t>
       </w:r>
-      <w:proofErr w:type="gramStart"/>
-      <w:r>
-        <w:rPr>
-          <w:rFonts w:ascii="Consolas" w:hAnsi="Consolas"/>
+      <w:r>
+        <w:rPr>
           <w:color w:val="D4D4D4"/>
           <w:sz w:val="16"/>
           <w:szCs w:val="16"/>
         </w:rPr>
         <w:t>={  </w:t>
       </w:r>
-      <w:proofErr w:type="gramEnd"/>
-      <w:r>
-        <w:rPr>
-          <w:rFonts w:ascii="Consolas" w:hAnsi="Consolas"/>
+      <w:r>
+        <w:rPr>
           <w:color w:val="CE9178"/>
           <w:sz w:val="16"/>
           <w:szCs w:val="16"/>
@@ -186,7 +164,6 @@
       <w:proofErr w:type="spellStart"/>
       <w:r>
         <w:rPr>
-          <w:rFonts w:ascii="Consolas" w:hAnsi="Consolas"/>
           <w:color w:val="CE9178"/>
           <w:sz w:val="16"/>
           <w:szCs w:val="16"/>
@@ -196,7 +173,6 @@
       <w:proofErr w:type="spellEnd"/>
       <w:r>
         <w:rPr>
-          <w:rFonts w:ascii="Consolas" w:hAnsi="Consolas"/>
           <w:color w:val="CE9178"/>
           <w:sz w:val="16"/>
           <w:szCs w:val="16"/>
@@ -205,7 +181,6 @@
       </w:r>
       <w:r>
         <w:rPr>
-          <w:rFonts w:ascii="Consolas" w:hAnsi="Consolas"/>
           <w:color w:val="D4D4D4"/>
           <w:sz w:val="16"/>
           <w:szCs w:val="16"/>
@@ -214,7 +189,6 @@
       </w:r>
       <w:r>
         <w:rPr>
-          <w:rFonts w:ascii="Consolas" w:hAnsi="Consolas"/>
           <w:color w:val="569CD6"/>
           <w:sz w:val="16"/>
           <w:szCs w:val="16"/>
@@ -223,7 +197,6 @@
       </w:r>
       <w:r>
         <w:rPr>
-          <w:rFonts w:ascii="Consolas" w:hAnsi="Consolas"/>
           <w:color w:val="D4D4D4"/>
           <w:sz w:val="16"/>
           <w:szCs w:val="16"/>
@@ -235,8 +208,8 @@
       <w:pPr>
         <w:shd w:val="clear" w:color="auto" w:fill="1E1E1E"/>
         <w:spacing w:line="285" w:lineRule="atLeast"/>
-        <w:rPr>
-          <w:rFonts w:ascii="Consolas" w:hAnsi="Consolas"/>
+        <w:jc w:val="both"/>
+        <w:rPr>
           <w:color w:val="D4D4D4"/>
           <w:sz w:val="16"/>
           <w:szCs w:val="16"/>
@@ -244,7 +217,6 @@
       </w:pPr>
       <w:r>
         <w:rPr>
-          <w:rFonts w:ascii="Consolas" w:hAnsi="Consolas"/>
           <w:color w:val="9CDCFE"/>
           <w:sz w:val="16"/>
           <w:szCs w:val="16"/>
@@ -253,7 +225,6 @@
       </w:r>
       <w:r>
         <w:rPr>
-          <w:rFonts w:ascii="Consolas" w:hAnsi="Consolas"/>
           <w:color w:val="CE9178"/>
           <w:sz w:val="16"/>
           <w:szCs w:val="16"/>
@@ -263,7 +234,6 @@
       <w:proofErr w:type="spellStart"/>
       <w:r>
         <w:rPr>
-          <w:rFonts w:ascii="Consolas" w:hAnsi="Consolas"/>
           <w:color w:val="CE9178"/>
           <w:sz w:val="16"/>
           <w:szCs w:val="16"/>
@@ -271,10 +241,8 @@
         <w:t>companias</w:t>
       </w:r>
       <w:proofErr w:type="spellEnd"/>
-      <w:proofErr w:type="gramStart"/>
-      <w:r>
-        <w:rPr>
-          <w:rFonts w:ascii="Consolas" w:hAnsi="Consolas"/>
+      <w:r>
+        <w:rPr>
           <w:color w:val="CE9178"/>
           <w:sz w:val="16"/>
           <w:szCs w:val="16"/>
@@ -283,7 +251,6 @@
       </w:r>
       <w:r>
         <w:rPr>
-          <w:rFonts w:ascii="Consolas" w:hAnsi="Consolas"/>
           <w:color w:val="D4D4D4"/>
           <w:sz w:val="16"/>
           <w:szCs w:val="16"/>
@@ -292,17 +259,14 @@
       </w:r>
       <w:r>
         <w:rPr>
-          <w:rFonts w:ascii="Consolas" w:hAnsi="Consolas"/>
           <w:color w:val="569CD6"/>
           <w:sz w:val="16"/>
           <w:szCs w:val="16"/>
         </w:rPr>
         <w:t>None</w:t>
       </w:r>
-      <w:proofErr w:type="gramEnd"/>
-      <w:r>
-        <w:rPr>
-          <w:rFonts w:ascii="Consolas" w:hAnsi="Consolas"/>
+      <w:r>
+        <w:rPr>
           <w:color w:val="D4D4D4"/>
           <w:sz w:val="16"/>
           <w:szCs w:val="16"/>
@@ -314,8 +278,8 @@
       <w:pPr>
         <w:shd w:val="clear" w:color="auto" w:fill="1E1E1E"/>
         <w:spacing w:line="285" w:lineRule="atLeast"/>
-        <w:rPr>
-          <w:rFonts w:ascii="Consolas" w:hAnsi="Consolas"/>
+        <w:jc w:val="both"/>
+        <w:rPr>
           <w:color w:val="D4D4D4"/>
           <w:sz w:val="16"/>
           <w:szCs w:val="16"/>
@@ -323,7 +287,6 @@
       </w:pPr>
       <w:r>
         <w:rPr>
-          <w:rFonts w:ascii="Consolas" w:hAnsi="Consolas"/>
           <w:color w:val="9CDCFE"/>
           <w:sz w:val="16"/>
           <w:szCs w:val="16"/>
@@ -332,7 +295,6 @@
       </w:r>
       <w:r>
         <w:rPr>
-          <w:rFonts w:ascii="Consolas" w:hAnsi="Consolas"/>
           <w:color w:val="CE9178"/>
           <w:sz w:val="16"/>
           <w:szCs w:val="16"/>
@@ -342,7 +304,6 @@
       <w:proofErr w:type="spellStart"/>
       <w:r>
         <w:rPr>
-          <w:rFonts w:ascii="Consolas" w:hAnsi="Consolas"/>
           <w:color w:val="CE9178"/>
           <w:sz w:val="16"/>
           <w:szCs w:val="16"/>
@@ -350,10 +311,8 @@
         <w:t>taxiIndex</w:t>
       </w:r>
       <w:proofErr w:type="spellEnd"/>
-      <w:proofErr w:type="gramStart"/>
-      <w:r>
-        <w:rPr>
-          <w:rFonts w:ascii="Consolas" w:hAnsi="Consolas"/>
+      <w:r>
+        <w:rPr>
           <w:color w:val="CE9178"/>
           <w:sz w:val="16"/>
           <w:szCs w:val="16"/>
@@ -362,7 +321,6 @@
       </w:r>
       <w:r>
         <w:rPr>
-          <w:rFonts w:ascii="Consolas" w:hAnsi="Consolas"/>
           <w:color w:val="D4D4D4"/>
           <w:sz w:val="16"/>
           <w:szCs w:val="16"/>
@@ -371,17 +329,14 @@
       </w:r>
       <w:r>
         <w:rPr>
-          <w:rFonts w:ascii="Consolas" w:hAnsi="Consolas"/>
           <w:color w:val="569CD6"/>
           <w:sz w:val="16"/>
           <w:szCs w:val="16"/>
         </w:rPr>
         <w:t>None</w:t>
       </w:r>
-      <w:proofErr w:type="gramEnd"/>
-      <w:r>
-        <w:rPr>
-          <w:rFonts w:ascii="Consolas" w:hAnsi="Consolas"/>
+      <w:r>
+        <w:rPr>
           <w:color w:val="D4D4D4"/>
           <w:sz w:val="16"/>
           <w:szCs w:val="16"/>
@@ -393,8 +348,8 @@
       <w:pPr>
         <w:shd w:val="clear" w:color="auto" w:fill="1E1E1E"/>
         <w:spacing w:line="285" w:lineRule="atLeast"/>
-        <w:rPr>
-          <w:rFonts w:ascii="Consolas" w:hAnsi="Consolas"/>
+        <w:jc w:val="both"/>
+        <w:rPr>
           <w:color w:val="D4D4D4"/>
           <w:sz w:val="16"/>
           <w:szCs w:val="16"/>
@@ -402,7 +357,6 @@
       </w:pPr>
       <w:r>
         <w:rPr>
-          <w:rFonts w:ascii="Consolas" w:hAnsi="Consolas"/>
           <w:color w:val="9CDCFE"/>
           <w:sz w:val="16"/>
           <w:szCs w:val="16"/>
@@ -411,7 +365,6 @@
       </w:r>
       <w:r>
         <w:rPr>
-          <w:rFonts w:ascii="Consolas" w:hAnsi="Consolas"/>
           <w:color w:val="CE9178"/>
           <w:sz w:val="16"/>
           <w:szCs w:val="16"/>
@@ -421,7 +374,6 @@
       <w:proofErr w:type="spellStart"/>
       <w:r>
         <w:rPr>
-          <w:rFonts w:ascii="Consolas" w:hAnsi="Consolas"/>
           <w:color w:val="CE9178"/>
           <w:sz w:val="16"/>
           <w:szCs w:val="16"/>
@@ -429,10 +381,8 @@
         <w:t>CompaniasConServicios</w:t>
       </w:r>
       <w:proofErr w:type="spellEnd"/>
-      <w:proofErr w:type="gramStart"/>
-      <w:r>
-        <w:rPr>
-          <w:rFonts w:ascii="Consolas" w:hAnsi="Consolas"/>
+      <w:r>
+        <w:rPr>
           <w:color w:val="CE9178"/>
           <w:sz w:val="16"/>
           <w:szCs w:val="16"/>
@@ -441,7 +391,6 @@
       </w:r>
       <w:r>
         <w:rPr>
-          <w:rFonts w:ascii="Consolas" w:hAnsi="Consolas"/>
           <w:color w:val="D4D4D4"/>
           <w:sz w:val="16"/>
           <w:szCs w:val="16"/>
@@ -450,17 +399,14 @@
       </w:r>
       <w:r>
         <w:rPr>
-          <w:rFonts w:ascii="Consolas" w:hAnsi="Consolas"/>
           <w:color w:val="569CD6"/>
           <w:sz w:val="16"/>
           <w:szCs w:val="16"/>
         </w:rPr>
         <w:t>None</w:t>
       </w:r>
-      <w:proofErr w:type="gramEnd"/>
-      <w:r>
-        <w:rPr>
-          <w:rFonts w:ascii="Consolas" w:hAnsi="Consolas"/>
+      <w:r>
+        <w:rPr>
           <w:color w:val="D4D4D4"/>
           <w:sz w:val="16"/>
           <w:szCs w:val="16"/>
@@ -472,8 +418,8 @@
       <w:pPr>
         <w:shd w:val="clear" w:color="auto" w:fill="1E1E1E"/>
         <w:spacing w:line="285" w:lineRule="atLeast"/>
-        <w:rPr>
-          <w:rFonts w:ascii="Consolas" w:hAnsi="Consolas"/>
+        <w:jc w:val="both"/>
+        <w:rPr>
           <w:color w:val="D4D4D4"/>
           <w:sz w:val="16"/>
           <w:szCs w:val="16"/>
@@ -481,7 +427,6 @@
       </w:pPr>
       <w:r>
         <w:rPr>
-          <w:rFonts w:ascii="Consolas" w:hAnsi="Consolas"/>
           <w:color w:val="9CDCFE"/>
           <w:sz w:val="16"/>
           <w:szCs w:val="16"/>
@@ -490,7 +435,6 @@
       </w:r>
       <w:r>
         <w:rPr>
-          <w:rFonts w:ascii="Consolas" w:hAnsi="Consolas"/>
           <w:color w:val="CE9178"/>
           <w:sz w:val="16"/>
           <w:szCs w:val="16"/>
@@ -500,7 +444,6 @@
       <w:proofErr w:type="spellStart"/>
       <w:r>
         <w:rPr>
-          <w:rFonts w:ascii="Consolas" w:hAnsi="Consolas"/>
           <w:color w:val="CE9178"/>
           <w:sz w:val="16"/>
           <w:szCs w:val="16"/>
@@ -508,10 +451,8 @@
         <w:t>CompaniasConTaxis</w:t>
       </w:r>
       <w:proofErr w:type="spellEnd"/>
-      <w:proofErr w:type="gramStart"/>
-      <w:r>
-        <w:rPr>
-          <w:rFonts w:ascii="Consolas" w:hAnsi="Consolas"/>
+      <w:r>
+        <w:rPr>
           <w:color w:val="CE9178"/>
           <w:sz w:val="16"/>
           <w:szCs w:val="16"/>
@@ -520,7 +461,6 @@
       </w:r>
       <w:r>
         <w:rPr>
-          <w:rFonts w:ascii="Consolas" w:hAnsi="Consolas"/>
           <w:color w:val="D4D4D4"/>
           <w:sz w:val="16"/>
           <w:szCs w:val="16"/>
@@ -529,17 +469,14 @@
       </w:r>
       <w:r>
         <w:rPr>
-          <w:rFonts w:ascii="Consolas" w:hAnsi="Consolas"/>
           <w:color w:val="569CD6"/>
           <w:sz w:val="16"/>
           <w:szCs w:val="16"/>
         </w:rPr>
         <w:t>None</w:t>
       </w:r>
-      <w:proofErr w:type="gramEnd"/>
-      <w:r>
-        <w:rPr>
-          <w:rFonts w:ascii="Consolas" w:hAnsi="Consolas"/>
+      <w:r>
+        <w:rPr>
           <w:color w:val="D4D4D4"/>
           <w:sz w:val="16"/>
           <w:szCs w:val="16"/>
@@ -551,8 +488,8 @@
       <w:pPr>
         <w:shd w:val="clear" w:color="auto" w:fill="1E1E1E"/>
         <w:spacing w:line="285" w:lineRule="atLeast"/>
-        <w:rPr>
-          <w:rFonts w:ascii="Consolas" w:hAnsi="Consolas"/>
+        <w:jc w:val="both"/>
+        <w:rPr>
           <w:color w:val="D4D4D4"/>
           <w:sz w:val="16"/>
           <w:szCs w:val="16"/>
@@ -560,7 +497,6 @@
       </w:pPr>
       <w:r>
         <w:rPr>
-          <w:rFonts w:ascii="Consolas" w:hAnsi="Consolas"/>
           <w:color w:val="D4D4D4"/>
           <w:sz w:val="16"/>
           <w:szCs w:val="16"/>
@@ -569,7 +505,6 @@
       </w:r>
       <w:r>
         <w:rPr>
-          <w:rFonts w:ascii="Consolas" w:hAnsi="Consolas"/>
           <w:color w:val="9CDCFE"/>
           <w:sz w:val="16"/>
           <w:szCs w:val="16"/>
@@ -578,7 +513,6 @@
       </w:r>
       <w:r>
         <w:rPr>
-          <w:rFonts w:ascii="Consolas" w:hAnsi="Consolas"/>
           <w:color w:val="D4D4D4"/>
           <w:sz w:val="16"/>
           <w:szCs w:val="16"/>
@@ -587,99 +521,78 @@
       </w:r>
       <w:r>
         <w:rPr>
-          <w:rFonts w:ascii="Consolas" w:hAnsi="Consolas"/>
           <w:color w:val="CE9178"/>
           <w:sz w:val="16"/>
           <w:szCs w:val="16"/>
         </w:rPr>
-        <w:t>'servicioIndex</w:t>
-      </w:r>
-      <w:proofErr w:type="gramStart"/>
-      <w:r>
-        <w:rPr>
-          <w:rFonts w:ascii="Consolas" w:hAnsi="Consolas"/>
+        <w:t>'servicioIndex'</w:t>
+      </w:r>
+      <w:r>
+        <w:rPr>
+          <w:color w:val="D4D4D4"/>
+          <w:sz w:val="16"/>
+          <w:szCs w:val="16"/>
+        </w:rPr>
+        <w:t>]=</w:t>
+      </w:r>
+      <w:r>
+        <w:rPr>
+          <w:color w:val="4EC9B0"/>
+          <w:sz w:val="16"/>
+          <w:szCs w:val="16"/>
+        </w:rPr>
+        <w:t>lt</w:t>
+      </w:r>
+      <w:r>
+        <w:rPr>
+          <w:color w:val="D4D4D4"/>
+          <w:sz w:val="16"/>
+          <w:szCs w:val="16"/>
+        </w:rPr>
+        <w:t>.</w:t>
+      </w:r>
+      <w:r>
+        <w:rPr>
+          <w:color w:val="DCDCAA"/>
+          <w:sz w:val="16"/>
+          <w:szCs w:val="16"/>
+        </w:rPr>
+        <w:t>newList</w:t>
+      </w:r>
+      <w:r>
+        <w:rPr>
+          <w:color w:val="D4D4D4"/>
+          <w:sz w:val="16"/>
+          <w:szCs w:val="16"/>
+        </w:rPr>
+        <w:t>(</w:t>
+      </w:r>
+      <w:r>
+        <w:rPr>
           <w:color w:val="CE9178"/>
           <w:sz w:val="16"/>
           <w:szCs w:val="16"/>
         </w:rPr>
-        <w:t>'</w:t>
-      </w:r>
-      <w:r>
-        <w:rPr>
-          <w:rFonts w:ascii="Consolas" w:hAnsi="Consolas"/>
+        <w:t>'SINGLE_LINKED'</w:t>
+      </w:r>
+      <w:r>
+        <w:rPr>
           <w:color w:val="D4D4D4"/>
           <w:sz w:val="16"/>
           <w:szCs w:val="16"/>
         </w:rPr>
-        <w:t>]=</w:t>
-      </w:r>
-      <w:proofErr w:type="gramEnd"/>
-      <w:r>
-        <w:rPr>
-          <w:rFonts w:ascii="Consolas" w:hAnsi="Consolas"/>
-          <w:color w:val="4EC9B0"/>
-          <w:sz w:val="16"/>
-          <w:szCs w:val="16"/>
-        </w:rPr>
-        <w:t>lt</w:t>
-      </w:r>
-      <w:r>
-        <w:rPr>
-          <w:rFonts w:ascii="Consolas" w:hAnsi="Consolas"/>
-          <w:color w:val="D4D4D4"/>
-          <w:sz w:val="16"/>
-          <w:szCs w:val="16"/>
-        </w:rPr>
-        <w:t>.</w:t>
-      </w:r>
-      <w:r>
-        <w:rPr>
-          <w:rFonts w:ascii="Consolas" w:hAnsi="Consolas"/>
+        <w:t>,</w:t>
+      </w:r>
+      <w:r>
+        <w:rPr>
           <w:color w:val="DCDCAA"/>
           <w:sz w:val="16"/>
           <w:szCs w:val="16"/>
         </w:rPr>
-        <w:t>newList</w:t>
-      </w:r>
-      <w:r>
-        <w:rPr>
-          <w:rFonts w:ascii="Consolas" w:hAnsi="Consolas"/>
-          <w:color w:val="D4D4D4"/>
-          <w:sz w:val="16"/>
-          <w:szCs w:val="16"/>
-        </w:rPr>
-        <w:t>(</w:t>
-      </w:r>
-      <w:r>
-        <w:rPr>
-          <w:rFonts w:ascii="Consolas" w:hAnsi="Consolas"/>
-          <w:color w:val="CE9178"/>
-          <w:sz w:val="16"/>
-          <w:szCs w:val="16"/>
-        </w:rPr>
-        <w:t>'SINGLE_LINKED'</w:t>
-      </w:r>
-      <w:r>
-        <w:rPr>
-          <w:rFonts w:ascii="Consolas" w:hAnsi="Consolas"/>
-          <w:color w:val="D4D4D4"/>
-          <w:sz w:val="16"/>
-          <w:szCs w:val="16"/>
-        </w:rPr>
-        <w:t>,</w:t>
-      </w:r>
-      <w:r>
-        <w:rPr>
-          <w:rFonts w:ascii="Consolas" w:hAnsi="Consolas"/>
-          <w:color w:val="DCDCAA"/>
-          <w:sz w:val="16"/>
-          <w:szCs w:val="16"/>
-        </w:rPr>
         <w:t>compareIds</w:t>
       </w:r>
       <w:r>
         <w:rPr>
-          <w:rFonts w:ascii="Consolas" w:hAnsi="Consolas"/>
           <w:color w:val="D4D4D4"/>
           <w:sz w:val="16"/>
           <w:szCs w:val="16"/>
@@ -691,8 +604,8 @@
       <w:pPr>
         <w:shd w:val="clear" w:color="auto" w:fill="1E1E1E"/>
         <w:spacing w:line="285" w:lineRule="atLeast"/>
-        <w:rPr>
-          <w:rFonts w:ascii="Consolas" w:hAnsi="Consolas"/>
+        <w:jc w:val="both"/>
+        <w:rPr>
           <w:color w:val="D4D4D4"/>
           <w:sz w:val="16"/>
           <w:szCs w:val="16"/>
@@ -700,7 +613,6 @@
       </w:pPr>
       <w:r>
         <w:rPr>
-          <w:rFonts w:ascii="Consolas" w:hAnsi="Consolas"/>
           <w:color w:val="D4D4D4"/>
           <w:sz w:val="16"/>
           <w:szCs w:val="16"/>
@@ -709,7 +621,6 @@
       </w:r>
       <w:r>
         <w:rPr>
-          <w:rFonts w:ascii="Consolas" w:hAnsi="Consolas"/>
           <w:color w:val="9CDCFE"/>
           <w:sz w:val="16"/>
           <w:szCs w:val="16"/>
@@ -718,7 +629,6 @@
       </w:r>
       <w:r>
         <w:rPr>
-          <w:rFonts w:ascii="Consolas" w:hAnsi="Consolas"/>
           <w:color w:val="D4D4D4"/>
           <w:sz w:val="16"/>
           <w:szCs w:val="16"/>
@@ -727,135 +637,110 @@
       </w:r>
       <w:r>
         <w:rPr>
-          <w:rFonts w:ascii="Consolas" w:hAnsi="Consolas"/>
           <w:color w:val="CE9178"/>
           <w:sz w:val="16"/>
           <w:szCs w:val="16"/>
         </w:rPr>
-        <w:t>'companias</w:t>
-      </w:r>
-      <w:proofErr w:type="gramStart"/>
-      <w:r>
-        <w:rPr>
-          <w:rFonts w:ascii="Consolas" w:hAnsi="Consolas"/>
+        <w:t>'companias'</w:t>
+      </w:r>
+      <w:r>
+        <w:rPr>
+          <w:color w:val="D4D4D4"/>
+          <w:sz w:val="16"/>
+          <w:szCs w:val="16"/>
+        </w:rPr>
+        <w:t>]=</w:t>
+      </w:r>
+      <w:r>
+        <w:rPr>
+          <w:color w:val="4EC9B0"/>
+          <w:sz w:val="16"/>
+          <w:szCs w:val="16"/>
+        </w:rPr>
+        <w:t>om</w:t>
+      </w:r>
+      <w:r>
+        <w:rPr>
+          <w:color w:val="D4D4D4"/>
+          <w:sz w:val="16"/>
+          <w:szCs w:val="16"/>
+        </w:rPr>
+        <w:t>.</w:t>
+      </w:r>
+      <w:r>
+        <w:rPr>
+          <w:color w:val="DCDCAA"/>
+          <w:sz w:val="16"/>
+          <w:szCs w:val="16"/>
+        </w:rPr>
+        <w:t>newMap</w:t>
+      </w:r>
+      <w:r>
+        <w:rPr>
+          <w:color w:val="D4D4D4"/>
+          <w:sz w:val="16"/>
+          <w:szCs w:val="16"/>
+        </w:rPr>
+        <w:t>(</w:t>
+      </w:r>
+      <w:r>
+        <w:rPr>
+          <w:color w:val="9CDCFE"/>
+          <w:sz w:val="16"/>
+          <w:szCs w:val="16"/>
+        </w:rPr>
+        <w:t>omaptype</w:t>
+      </w:r>
+      <w:r>
+        <w:rPr>
+          <w:color w:val="D4D4D4"/>
+          <w:sz w:val="16"/>
+          <w:szCs w:val="16"/>
+        </w:rPr>
+        <w:t>=</w:t>
+      </w:r>
+      <w:r>
+        <w:rPr>
           <w:color w:val="CE9178"/>
           <w:sz w:val="16"/>
           <w:szCs w:val="16"/>
         </w:rPr>
-        <w:t>'</w:t>
-      </w:r>
-      <w:r>
-        <w:rPr>
-          <w:rFonts w:ascii="Consolas" w:hAnsi="Consolas"/>
+        <w:t>'RBT'</w:t>
+      </w:r>
+      <w:r>
+        <w:rPr>
           <w:color w:val="D4D4D4"/>
           <w:sz w:val="16"/>
           <w:szCs w:val="16"/>
         </w:rPr>
-        <w:t>]=</w:t>
-      </w:r>
-      <w:proofErr w:type="gramEnd"/>
-      <w:r>
-        <w:rPr>
-          <w:rFonts w:ascii="Consolas" w:hAnsi="Consolas"/>
-          <w:color w:val="4EC9B0"/>
-          <w:sz w:val="16"/>
-          <w:szCs w:val="16"/>
-        </w:rPr>
-        <w:t>om</w:t>
-      </w:r>
-      <w:r>
-        <w:rPr>
-          <w:rFonts w:ascii="Consolas" w:hAnsi="Consolas"/>
+        <w:t>,</w:t>
+      </w:r>
+      <w:r>
+        <w:rPr>
+          <w:color w:val="9CDCFE"/>
+          <w:sz w:val="16"/>
+          <w:szCs w:val="16"/>
+        </w:rPr>
+        <w:t>comparefunction</w:t>
+      </w:r>
+      <w:r>
+        <w:rPr>
           <w:color w:val="D4D4D4"/>
           <w:sz w:val="16"/>
           <w:szCs w:val="16"/>
         </w:rPr>
-        <w:t>.</w:t>
-      </w:r>
-      <w:r>
-        <w:rPr>
-          <w:rFonts w:ascii="Consolas" w:hAnsi="Consolas"/>
+        <w:t>=</w:t>
+      </w:r>
+      <w:r>
+        <w:rPr>
           <w:color w:val="DCDCAA"/>
           <w:sz w:val="16"/>
           <w:szCs w:val="16"/>
         </w:rPr>
-        <w:t>newMap</w:t>
-      </w:r>
-      <w:r>
-        <w:rPr>
-          <w:rFonts w:ascii="Consolas" w:hAnsi="Consolas"/>
-          <w:color w:val="D4D4D4"/>
-          <w:sz w:val="16"/>
-          <w:szCs w:val="16"/>
-        </w:rPr>
-        <w:t>(</w:t>
-      </w:r>
-      <w:r>
-        <w:rPr>
-          <w:rFonts w:ascii="Consolas" w:hAnsi="Consolas"/>
-          <w:color w:val="9CDCFE"/>
-          <w:sz w:val="16"/>
-          <w:szCs w:val="16"/>
-        </w:rPr>
-        <w:t>omaptype</w:t>
-      </w:r>
-      <w:r>
-        <w:rPr>
-          <w:rFonts w:ascii="Consolas" w:hAnsi="Consolas"/>
-          <w:color w:val="D4D4D4"/>
-          <w:sz w:val="16"/>
-          <w:szCs w:val="16"/>
-        </w:rPr>
-        <w:t>=</w:t>
-      </w:r>
-      <w:r>
-        <w:rPr>
-          <w:rFonts w:ascii="Consolas" w:hAnsi="Consolas"/>
-          <w:color w:val="CE9178"/>
-          <w:sz w:val="16"/>
-          <w:szCs w:val="16"/>
-        </w:rPr>
-        <w:t>'RBT'</w:t>
-      </w:r>
-      <w:r>
-        <w:rPr>
-          <w:rFonts w:ascii="Consolas" w:hAnsi="Consolas"/>
-          <w:color w:val="D4D4D4"/>
-          <w:sz w:val="16"/>
-          <w:szCs w:val="16"/>
-        </w:rPr>
-        <w:t>,</w:t>
-      </w:r>
-      <w:r>
-        <w:rPr>
-          <w:rFonts w:ascii="Consolas" w:hAnsi="Consolas"/>
-          <w:color w:val="9CDCFE"/>
-          <w:sz w:val="16"/>
-          <w:szCs w:val="16"/>
-        </w:rPr>
-        <w:t>comparefunction</w:t>
-      </w:r>
-      <w:r>
-        <w:rPr>
-          <w:rFonts w:ascii="Consolas" w:hAnsi="Consolas"/>
-          <w:color w:val="D4D4D4"/>
-          <w:sz w:val="16"/>
-          <w:szCs w:val="16"/>
-        </w:rPr>
-        <w:t>=</w:t>
-      </w:r>
-      <w:r>
-        <w:rPr>
-          <w:rFonts w:ascii="Consolas" w:hAnsi="Consolas"/>
-          <w:color w:val="DCDCAA"/>
-          <w:sz w:val="16"/>
-          <w:szCs w:val="16"/>
-        </w:rPr>
         <w:t>compareServicio</w:t>
       </w:r>
       <w:r>
         <w:rPr>
-          <w:rFonts w:ascii="Consolas" w:hAnsi="Consolas"/>
           <w:color w:val="D4D4D4"/>
           <w:sz w:val="16"/>
           <w:szCs w:val="16"/>
@@ -867,8 +752,8 @@
       <w:pPr>
         <w:shd w:val="clear" w:color="auto" w:fill="1E1E1E"/>
         <w:spacing w:line="285" w:lineRule="atLeast"/>
-        <w:rPr>
-          <w:rFonts w:ascii="Consolas" w:hAnsi="Consolas"/>
+        <w:jc w:val="both"/>
+        <w:rPr>
           <w:color w:val="D4D4D4"/>
           <w:sz w:val="16"/>
           <w:szCs w:val="16"/>
@@ -876,7 +761,6 @@
       </w:pPr>
       <w:r>
         <w:rPr>
-          <w:rFonts w:ascii="Consolas" w:hAnsi="Consolas"/>
           <w:color w:val="D4D4D4"/>
           <w:sz w:val="16"/>
           <w:szCs w:val="16"/>
@@ -885,7 +769,6 @@
       </w:r>
       <w:r>
         <w:rPr>
-          <w:rFonts w:ascii="Consolas" w:hAnsi="Consolas"/>
           <w:color w:val="9CDCFE"/>
           <w:sz w:val="16"/>
           <w:szCs w:val="16"/>
@@ -894,7 +777,6 @@
       </w:r>
       <w:r>
         <w:rPr>
-          <w:rFonts w:ascii="Consolas" w:hAnsi="Consolas"/>
           <w:color w:val="D4D4D4"/>
           <w:sz w:val="16"/>
           <w:szCs w:val="16"/>
@@ -903,135 +785,110 @@
       </w:r>
       <w:r>
         <w:rPr>
-          <w:rFonts w:ascii="Consolas" w:hAnsi="Consolas"/>
           <w:color w:val="CE9178"/>
           <w:sz w:val="16"/>
           <w:szCs w:val="16"/>
         </w:rPr>
-        <w:t>'taxiIndex</w:t>
-      </w:r>
-      <w:proofErr w:type="gramStart"/>
-      <w:r>
-        <w:rPr>
-          <w:rFonts w:ascii="Consolas" w:hAnsi="Consolas"/>
+        <w:t>'taxiIndex'</w:t>
+      </w:r>
+      <w:r>
+        <w:rPr>
+          <w:color w:val="D4D4D4"/>
+          <w:sz w:val="16"/>
+          <w:szCs w:val="16"/>
+        </w:rPr>
+        <w:t>]=</w:t>
+      </w:r>
+      <w:r>
+        <w:rPr>
+          <w:color w:val="4EC9B0"/>
+          <w:sz w:val="16"/>
+          <w:szCs w:val="16"/>
+        </w:rPr>
+        <w:t>om</w:t>
+      </w:r>
+      <w:r>
+        <w:rPr>
+          <w:color w:val="D4D4D4"/>
+          <w:sz w:val="16"/>
+          <w:szCs w:val="16"/>
+        </w:rPr>
+        <w:t>.</w:t>
+      </w:r>
+      <w:r>
+        <w:rPr>
+          <w:color w:val="DCDCAA"/>
+          <w:sz w:val="16"/>
+          <w:szCs w:val="16"/>
+        </w:rPr>
+        <w:t>newMap</w:t>
+      </w:r>
+      <w:r>
+        <w:rPr>
+          <w:color w:val="D4D4D4"/>
+          <w:sz w:val="16"/>
+          <w:szCs w:val="16"/>
+        </w:rPr>
+        <w:t>(</w:t>
+      </w:r>
+      <w:r>
+        <w:rPr>
+          <w:color w:val="9CDCFE"/>
+          <w:sz w:val="16"/>
+          <w:szCs w:val="16"/>
+        </w:rPr>
+        <w:t>omaptype</w:t>
+      </w:r>
+      <w:r>
+        <w:rPr>
+          <w:color w:val="D4D4D4"/>
+          <w:sz w:val="16"/>
+          <w:szCs w:val="16"/>
+        </w:rPr>
+        <w:t>=</w:t>
+      </w:r>
+      <w:r>
+        <w:rPr>
           <w:color w:val="CE9178"/>
           <w:sz w:val="16"/>
           <w:szCs w:val="16"/>
         </w:rPr>
-        <w:t>'</w:t>
-      </w:r>
-      <w:r>
-        <w:rPr>
-          <w:rFonts w:ascii="Consolas" w:hAnsi="Consolas"/>
+        <w:t>'RBT'</w:t>
+      </w:r>
+      <w:r>
+        <w:rPr>
           <w:color w:val="D4D4D4"/>
           <w:sz w:val="16"/>
           <w:szCs w:val="16"/>
         </w:rPr>
-        <w:t>]=</w:t>
-      </w:r>
-      <w:proofErr w:type="gramEnd"/>
-      <w:r>
-        <w:rPr>
-          <w:rFonts w:ascii="Consolas" w:hAnsi="Consolas"/>
-          <w:color w:val="4EC9B0"/>
-          <w:sz w:val="16"/>
-          <w:szCs w:val="16"/>
-        </w:rPr>
-        <w:t>om</w:t>
-      </w:r>
-      <w:r>
-        <w:rPr>
-          <w:rFonts w:ascii="Consolas" w:hAnsi="Consolas"/>
+        <w:t>,</w:t>
+      </w:r>
+      <w:r>
+        <w:rPr>
+          <w:color w:val="9CDCFE"/>
+          <w:sz w:val="16"/>
+          <w:szCs w:val="16"/>
+        </w:rPr>
+        <w:t>comparefunction</w:t>
+      </w:r>
+      <w:r>
+        <w:rPr>
           <w:color w:val="D4D4D4"/>
           <w:sz w:val="16"/>
           <w:szCs w:val="16"/>
         </w:rPr>
-        <w:t>.</w:t>
-      </w:r>
-      <w:r>
-        <w:rPr>
-          <w:rFonts w:ascii="Consolas" w:hAnsi="Consolas"/>
+        <w:t>=</w:t>
+      </w:r>
+      <w:r>
+        <w:rPr>
           <w:color w:val="DCDCAA"/>
           <w:sz w:val="16"/>
           <w:szCs w:val="16"/>
         </w:rPr>
-        <w:t>newMap</w:t>
-      </w:r>
-      <w:r>
-        <w:rPr>
-          <w:rFonts w:ascii="Consolas" w:hAnsi="Consolas"/>
-          <w:color w:val="D4D4D4"/>
-          <w:sz w:val="16"/>
-          <w:szCs w:val="16"/>
-        </w:rPr>
-        <w:t>(</w:t>
-      </w:r>
-      <w:r>
-        <w:rPr>
-          <w:rFonts w:ascii="Consolas" w:hAnsi="Consolas"/>
-          <w:color w:val="9CDCFE"/>
-          <w:sz w:val="16"/>
-          <w:szCs w:val="16"/>
-        </w:rPr>
-        <w:t>omaptype</w:t>
-      </w:r>
-      <w:r>
-        <w:rPr>
-          <w:rFonts w:ascii="Consolas" w:hAnsi="Consolas"/>
-          <w:color w:val="D4D4D4"/>
-          <w:sz w:val="16"/>
-          <w:szCs w:val="16"/>
-        </w:rPr>
-        <w:t>=</w:t>
-      </w:r>
-      <w:r>
-        <w:rPr>
-          <w:rFonts w:ascii="Consolas" w:hAnsi="Consolas"/>
-          <w:color w:val="CE9178"/>
-          <w:sz w:val="16"/>
-          <w:szCs w:val="16"/>
-        </w:rPr>
-        <w:t>'RBT'</w:t>
-      </w:r>
-      <w:r>
-        <w:rPr>
-          <w:rFonts w:ascii="Consolas" w:hAnsi="Consolas"/>
-          <w:color w:val="D4D4D4"/>
-          <w:sz w:val="16"/>
-          <w:szCs w:val="16"/>
-        </w:rPr>
-        <w:t>,</w:t>
-      </w:r>
-      <w:r>
-        <w:rPr>
-          <w:rFonts w:ascii="Consolas" w:hAnsi="Consolas"/>
-          <w:color w:val="9CDCFE"/>
-          <w:sz w:val="16"/>
-          <w:szCs w:val="16"/>
-        </w:rPr>
-        <w:t>comparefunction</w:t>
-      </w:r>
-      <w:r>
-        <w:rPr>
-          <w:rFonts w:ascii="Consolas" w:hAnsi="Consolas"/>
-          <w:color w:val="D4D4D4"/>
-          <w:sz w:val="16"/>
-          <w:szCs w:val="16"/>
-        </w:rPr>
-        <w:t>=</w:t>
-      </w:r>
-      <w:r>
-        <w:rPr>
-          <w:rFonts w:ascii="Consolas" w:hAnsi="Consolas"/>
-          <w:color w:val="DCDCAA"/>
-          <w:sz w:val="16"/>
-          <w:szCs w:val="16"/>
-        </w:rPr>
         <w:t>compareTaxi</w:t>
       </w:r>
       <w:r>
         <w:rPr>
-          <w:rFonts w:ascii="Consolas" w:hAnsi="Consolas"/>
           <w:color w:val="D4D4D4"/>
           <w:sz w:val="16"/>
           <w:szCs w:val="16"/>
@@ -1043,8 +900,8 @@
       <w:pPr>
         <w:shd w:val="clear" w:color="auto" w:fill="1E1E1E"/>
         <w:spacing w:line="285" w:lineRule="atLeast"/>
-        <w:rPr>
-          <w:rFonts w:ascii="Consolas" w:hAnsi="Consolas"/>
+        <w:jc w:val="both"/>
+        <w:rPr>
           <w:color w:val="D4D4D4"/>
           <w:sz w:val="16"/>
           <w:szCs w:val="16"/>
@@ -1052,7 +909,6 @@
       </w:pPr>
       <w:r>
         <w:rPr>
-          <w:rFonts w:ascii="Consolas" w:hAnsi="Consolas"/>
           <w:color w:val="D4D4D4"/>
           <w:sz w:val="16"/>
           <w:szCs w:val="16"/>
@@ -1061,7 +917,6 @@
       </w:r>
       <w:r>
         <w:rPr>
-          <w:rFonts w:ascii="Consolas" w:hAnsi="Consolas"/>
           <w:color w:val="9CDCFE"/>
           <w:sz w:val="16"/>
           <w:szCs w:val="16"/>
@@ -1070,7 +925,6 @@
       </w:r>
       <w:r>
         <w:rPr>
-          <w:rFonts w:ascii="Consolas" w:hAnsi="Consolas"/>
           <w:color w:val="D4D4D4"/>
           <w:sz w:val="16"/>
           <w:szCs w:val="16"/>
@@ -1079,135 +933,110 @@
       </w:r>
       <w:r>
         <w:rPr>
-          <w:rFonts w:ascii="Consolas" w:hAnsi="Consolas"/>
           <w:color w:val="CE9178"/>
           <w:sz w:val="16"/>
           <w:szCs w:val="16"/>
         </w:rPr>
-        <w:t>'CompaniasConTaxis</w:t>
-      </w:r>
-      <w:proofErr w:type="gramStart"/>
-      <w:r>
-        <w:rPr>
-          <w:rFonts w:ascii="Consolas" w:hAnsi="Consolas"/>
+        <w:t>'CompaniasConTaxis'</w:t>
+      </w:r>
+      <w:r>
+        <w:rPr>
+          <w:color w:val="D4D4D4"/>
+          <w:sz w:val="16"/>
+          <w:szCs w:val="16"/>
+        </w:rPr>
+        <w:t>]=</w:t>
+      </w:r>
+      <w:r>
+        <w:rPr>
+          <w:color w:val="4EC9B0"/>
+          <w:sz w:val="16"/>
+          <w:szCs w:val="16"/>
+        </w:rPr>
+        <w:t>om</w:t>
+      </w:r>
+      <w:r>
+        <w:rPr>
+          <w:color w:val="D4D4D4"/>
+          <w:sz w:val="16"/>
+          <w:szCs w:val="16"/>
+        </w:rPr>
+        <w:t>.</w:t>
+      </w:r>
+      <w:r>
+        <w:rPr>
+          <w:color w:val="DCDCAA"/>
+          <w:sz w:val="16"/>
+          <w:szCs w:val="16"/>
+        </w:rPr>
+        <w:t>newMap</w:t>
+      </w:r>
+      <w:r>
+        <w:rPr>
+          <w:color w:val="D4D4D4"/>
+          <w:sz w:val="16"/>
+          <w:szCs w:val="16"/>
+        </w:rPr>
+        <w:t>(</w:t>
+      </w:r>
+      <w:r>
+        <w:rPr>
+          <w:color w:val="9CDCFE"/>
+          <w:sz w:val="16"/>
+          <w:szCs w:val="16"/>
+        </w:rPr>
+        <w:t>omaptype</w:t>
+      </w:r>
+      <w:r>
+        <w:rPr>
+          <w:color w:val="D4D4D4"/>
+          <w:sz w:val="16"/>
+          <w:szCs w:val="16"/>
+        </w:rPr>
+        <w:t>=</w:t>
+      </w:r>
+      <w:r>
+        <w:rPr>
           <w:color w:val="CE9178"/>
           <w:sz w:val="16"/>
           <w:szCs w:val="16"/>
         </w:rPr>
-        <w:t>'</w:t>
-      </w:r>
-      <w:r>
-        <w:rPr>
-          <w:rFonts w:ascii="Consolas" w:hAnsi="Consolas"/>
+        <w:t>'RBT'</w:t>
+      </w:r>
+      <w:r>
+        <w:rPr>
           <w:color w:val="D4D4D4"/>
           <w:sz w:val="16"/>
           <w:szCs w:val="16"/>
         </w:rPr>
-        <w:t>]=</w:t>
-      </w:r>
-      <w:proofErr w:type="gramEnd"/>
-      <w:r>
-        <w:rPr>
-          <w:rFonts w:ascii="Consolas" w:hAnsi="Consolas"/>
-          <w:color w:val="4EC9B0"/>
-          <w:sz w:val="16"/>
-          <w:szCs w:val="16"/>
-        </w:rPr>
-        <w:t>om</w:t>
-      </w:r>
-      <w:r>
-        <w:rPr>
-          <w:rFonts w:ascii="Consolas" w:hAnsi="Consolas"/>
+        <w:t>,</w:t>
+      </w:r>
+      <w:r>
+        <w:rPr>
+          <w:color w:val="9CDCFE"/>
+          <w:sz w:val="16"/>
+          <w:szCs w:val="16"/>
+        </w:rPr>
+        <w:t>comparefunction</w:t>
+      </w:r>
+      <w:r>
+        <w:rPr>
           <w:color w:val="D4D4D4"/>
           <w:sz w:val="16"/>
           <w:szCs w:val="16"/>
         </w:rPr>
-        <w:t>.</w:t>
-      </w:r>
-      <w:r>
-        <w:rPr>
-          <w:rFonts w:ascii="Consolas" w:hAnsi="Consolas"/>
+        <w:t>=</w:t>
+      </w:r>
+      <w:r>
+        <w:rPr>
           <w:color w:val="DCDCAA"/>
           <w:sz w:val="16"/>
           <w:szCs w:val="16"/>
         </w:rPr>
-        <w:t>newMap</w:t>
-      </w:r>
-      <w:r>
-        <w:rPr>
-          <w:rFonts w:ascii="Consolas" w:hAnsi="Consolas"/>
-          <w:color w:val="D4D4D4"/>
-          <w:sz w:val="16"/>
-          <w:szCs w:val="16"/>
-        </w:rPr>
-        <w:t>(</w:t>
-      </w:r>
-      <w:r>
-        <w:rPr>
-          <w:rFonts w:ascii="Consolas" w:hAnsi="Consolas"/>
-          <w:color w:val="9CDCFE"/>
-          <w:sz w:val="16"/>
-          <w:szCs w:val="16"/>
-        </w:rPr>
-        <w:t>omaptype</w:t>
-      </w:r>
-      <w:r>
-        <w:rPr>
-          <w:rFonts w:ascii="Consolas" w:hAnsi="Consolas"/>
-          <w:color w:val="D4D4D4"/>
-          <w:sz w:val="16"/>
-          <w:szCs w:val="16"/>
-        </w:rPr>
-        <w:t>=</w:t>
-      </w:r>
-      <w:r>
-        <w:rPr>
-          <w:rFonts w:ascii="Consolas" w:hAnsi="Consolas"/>
-          <w:color w:val="CE9178"/>
-          <w:sz w:val="16"/>
-          <w:szCs w:val="16"/>
-        </w:rPr>
-        <w:t>'RBT'</w:t>
-      </w:r>
-      <w:r>
-        <w:rPr>
-          <w:rFonts w:ascii="Consolas" w:hAnsi="Consolas"/>
-          <w:color w:val="D4D4D4"/>
-          <w:sz w:val="16"/>
-          <w:szCs w:val="16"/>
-        </w:rPr>
-        <w:t>,</w:t>
-      </w:r>
-      <w:r>
-        <w:rPr>
-          <w:rFonts w:ascii="Consolas" w:hAnsi="Consolas"/>
-          <w:color w:val="9CDCFE"/>
-          <w:sz w:val="16"/>
-          <w:szCs w:val="16"/>
-        </w:rPr>
-        <w:t>comparefunction</w:t>
-      </w:r>
-      <w:r>
-        <w:rPr>
-          <w:rFonts w:ascii="Consolas" w:hAnsi="Consolas"/>
-          <w:color w:val="D4D4D4"/>
-          <w:sz w:val="16"/>
-          <w:szCs w:val="16"/>
-        </w:rPr>
-        <w:t>=</w:t>
-      </w:r>
-      <w:r>
-        <w:rPr>
-          <w:rFonts w:ascii="Consolas" w:hAnsi="Consolas"/>
-          <w:color w:val="DCDCAA"/>
-          <w:sz w:val="16"/>
-          <w:szCs w:val="16"/>
-        </w:rPr>
         <w:t>compareTaxi</w:t>
       </w:r>
       <w:r>
         <w:rPr>
-          <w:rFonts w:ascii="Consolas" w:hAnsi="Consolas"/>
           <w:color w:val="D4D4D4"/>
           <w:sz w:val="16"/>
           <w:szCs w:val="16"/>
@@ -1219,8 +1048,8 @@
       <w:pPr>
         <w:shd w:val="clear" w:color="auto" w:fill="1E1E1E"/>
         <w:spacing w:line="285" w:lineRule="atLeast"/>
-        <w:rPr>
-          <w:rFonts w:ascii="Consolas" w:hAnsi="Consolas"/>
+        <w:jc w:val="both"/>
+        <w:rPr>
           <w:color w:val="D4D4D4"/>
           <w:sz w:val="16"/>
           <w:szCs w:val="16"/>
@@ -1228,7 +1057,6 @@
       </w:pPr>
       <w:r>
         <w:rPr>
-          <w:rFonts w:ascii="Consolas" w:hAnsi="Consolas"/>
           <w:color w:val="D4D4D4"/>
           <w:sz w:val="16"/>
           <w:szCs w:val="16"/>
@@ -1237,7 +1065,6 @@
       </w:r>
       <w:r>
         <w:rPr>
-          <w:rFonts w:ascii="Consolas" w:hAnsi="Consolas"/>
           <w:color w:val="9CDCFE"/>
           <w:sz w:val="16"/>
           <w:szCs w:val="16"/>
@@ -1246,7 +1073,6 @@
       </w:r>
       <w:r>
         <w:rPr>
-          <w:rFonts w:ascii="Consolas" w:hAnsi="Consolas"/>
           <w:color w:val="D4D4D4"/>
           <w:sz w:val="16"/>
           <w:szCs w:val="16"/>
@@ -1255,135 +1081,110 @@
       </w:r>
       <w:r>
         <w:rPr>
-          <w:rFonts w:ascii="Consolas" w:hAnsi="Consolas"/>
           <w:color w:val="CE9178"/>
           <w:sz w:val="16"/>
           <w:szCs w:val="16"/>
         </w:rPr>
-        <w:t>'CompaniasConServicios</w:t>
-      </w:r>
-      <w:proofErr w:type="gramStart"/>
-      <w:r>
-        <w:rPr>
-          <w:rFonts w:ascii="Consolas" w:hAnsi="Consolas"/>
+        <w:t>'CompaniasConServicios'</w:t>
+      </w:r>
+      <w:r>
+        <w:rPr>
+          <w:color w:val="D4D4D4"/>
+          <w:sz w:val="16"/>
+          <w:szCs w:val="16"/>
+        </w:rPr>
+        <w:t>]=</w:t>
+      </w:r>
+      <w:r>
+        <w:rPr>
+          <w:color w:val="4EC9B0"/>
+          <w:sz w:val="16"/>
+          <w:szCs w:val="16"/>
+        </w:rPr>
+        <w:t>om</w:t>
+      </w:r>
+      <w:r>
+        <w:rPr>
+          <w:color w:val="D4D4D4"/>
+          <w:sz w:val="16"/>
+          <w:szCs w:val="16"/>
+        </w:rPr>
+        <w:t>.</w:t>
+      </w:r>
+      <w:r>
+        <w:rPr>
+          <w:color w:val="DCDCAA"/>
+          <w:sz w:val="16"/>
+          <w:szCs w:val="16"/>
+        </w:rPr>
+        <w:t>newMap</w:t>
+      </w:r>
+      <w:r>
+        <w:rPr>
+          <w:color w:val="D4D4D4"/>
+          <w:sz w:val="16"/>
+          <w:szCs w:val="16"/>
+        </w:rPr>
+        <w:t>(</w:t>
+      </w:r>
+      <w:r>
+        <w:rPr>
+          <w:color w:val="9CDCFE"/>
+          <w:sz w:val="16"/>
+          <w:szCs w:val="16"/>
+        </w:rPr>
+        <w:t>omaptype</w:t>
+      </w:r>
+      <w:r>
+        <w:rPr>
+          <w:color w:val="D4D4D4"/>
+          <w:sz w:val="16"/>
+          <w:szCs w:val="16"/>
+        </w:rPr>
+        <w:t>=</w:t>
+      </w:r>
+      <w:r>
+        <w:rPr>
           <w:color w:val="CE9178"/>
           <w:sz w:val="16"/>
           <w:szCs w:val="16"/>
         </w:rPr>
-        <w:t>'</w:t>
-      </w:r>
-      <w:r>
-        <w:rPr>
-          <w:rFonts w:ascii="Consolas" w:hAnsi="Consolas"/>
+        <w:t>'RBT'</w:t>
+      </w:r>
+      <w:r>
+        <w:rPr>
           <w:color w:val="D4D4D4"/>
           <w:sz w:val="16"/>
           <w:szCs w:val="16"/>
         </w:rPr>
-        <w:t>]=</w:t>
-      </w:r>
-      <w:proofErr w:type="gramEnd"/>
-      <w:r>
-        <w:rPr>
-          <w:rFonts w:ascii="Consolas" w:hAnsi="Consolas"/>
-          <w:color w:val="4EC9B0"/>
-          <w:sz w:val="16"/>
-          <w:szCs w:val="16"/>
-        </w:rPr>
-        <w:t>om</w:t>
-      </w:r>
-      <w:r>
-        <w:rPr>
-          <w:rFonts w:ascii="Consolas" w:hAnsi="Consolas"/>
+        <w:t>,</w:t>
+      </w:r>
+      <w:r>
+        <w:rPr>
+          <w:color w:val="9CDCFE"/>
+          <w:sz w:val="16"/>
+          <w:szCs w:val="16"/>
+        </w:rPr>
+        <w:t>comparefunction</w:t>
+      </w:r>
+      <w:r>
+        <w:rPr>
           <w:color w:val="D4D4D4"/>
           <w:sz w:val="16"/>
           <w:szCs w:val="16"/>
         </w:rPr>
-        <w:t>.</w:t>
-      </w:r>
-      <w:r>
-        <w:rPr>
-          <w:rFonts w:ascii="Consolas" w:hAnsi="Consolas"/>
+        <w:t>=</w:t>
+      </w:r>
+      <w:r>
+        <w:rPr>
           <w:color w:val="DCDCAA"/>
           <w:sz w:val="16"/>
           <w:szCs w:val="16"/>
         </w:rPr>
-        <w:t>newMap</w:t>
-      </w:r>
-      <w:r>
-        <w:rPr>
-          <w:rFonts w:ascii="Consolas" w:hAnsi="Consolas"/>
-          <w:color w:val="D4D4D4"/>
-          <w:sz w:val="16"/>
-          <w:szCs w:val="16"/>
-        </w:rPr>
-        <w:t>(</w:t>
-      </w:r>
-      <w:r>
-        <w:rPr>
-          <w:rFonts w:ascii="Consolas" w:hAnsi="Consolas"/>
-          <w:color w:val="9CDCFE"/>
-          <w:sz w:val="16"/>
-          <w:szCs w:val="16"/>
-        </w:rPr>
-        <w:t>omaptype</w:t>
-      </w:r>
-      <w:r>
-        <w:rPr>
-          <w:rFonts w:ascii="Consolas" w:hAnsi="Consolas"/>
-          <w:color w:val="D4D4D4"/>
-          <w:sz w:val="16"/>
-          <w:szCs w:val="16"/>
-        </w:rPr>
-        <w:t>=</w:t>
-      </w:r>
-      <w:r>
-        <w:rPr>
-          <w:rFonts w:ascii="Consolas" w:hAnsi="Consolas"/>
-          <w:color w:val="CE9178"/>
-          <w:sz w:val="16"/>
-          <w:szCs w:val="16"/>
-        </w:rPr>
-        <w:t>'RBT'</w:t>
-      </w:r>
-      <w:r>
-        <w:rPr>
-          <w:rFonts w:ascii="Consolas" w:hAnsi="Consolas"/>
-          <w:color w:val="D4D4D4"/>
-          <w:sz w:val="16"/>
-          <w:szCs w:val="16"/>
-        </w:rPr>
-        <w:t>,</w:t>
-      </w:r>
-      <w:r>
-        <w:rPr>
-          <w:rFonts w:ascii="Consolas" w:hAnsi="Consolas"/>
-          <w:color w:val="9CDCFE"/>
-          <w:sz w:val="16"/>
-          <w:szCs w:val="16"/>
-        </w:rPr>
-        <w:t>comparefunction</w:t>
-      </w:r>
-      <w:r>
-        <w:rPr>
-          <w:rFonts w:ascii="Consolas" w:hAnsi="Consolas"/>
-          <w:color w:val="D4D4D4"/>
-          <w:sz w:val="16"/>
-          <w:szCs w:val="16"/>
-        </w:rPr>
-        <w:t>=</w:t>
-      </w:r>
-      <w:r>
-        <w:rPr>
-          <w:rFonts w:ascii="Consolas" w:hAnsi="Consolas"/>
-          <w:color w:val="DCDCAA"/>
-          <w:sz w:val="16"/>
-          <w:szCs w:val="16"/>
-        </w:rPr>
         <w:t>compareTaxi</w:t>
       </w:r>
       <w:r>
         <w:rPr>
-          <w:rFonts w:ascii="Consolas" w:hAnsi="Consolas"/>
           <w:color w:val="D4D4D4"/>
           <w:sz w:val="16"/>
           <w:szCs w:val="16"/>
@@ -1395,49 +1196,53 @@
       <w:pPr>
         <w:shd w:val="clear" w:color="auto" w:fill="1E1E1E"/>
         <w:spacing w:line="285" w:lineRule="atLeast"/>
-        <w:rPr>
-          <w:rFonts w:ascii="Consolas" w:hAnsi="Consolas"/>
+        <w:jc w:val="both"/>
+        <w:rPr>
           <w:color w:val="D4D4D4"/>
           <w:sz w:val="16"/>
           <w:szCs w:val="16"/>
-        </w:rPr>
-      </w:pPr>
-      <w:r>
-        <w:rPr>
-          <w:rFonts w:ascii="Consolas" w:hAnsi="Consolas"/>
+          <w:lang w:val="es-CO"/>
+        </w:rPr>
+      </w:pPr>
+      <w:r>
+        <w:rPr>
           <w:color w:val="D4D4D4"/>
           <w:sz w:val="16"/>
           <w:szCs w:val="16"/>
         </w:rPr>
         <w:t>    </w:t>
       </w:r>
-      <w:r>
-        <w:rPr>
-          <w:rFonts w:ascii="Consolas" w:hAnsi="Consolas"/>
+      <w:proofErr w:type="spellStart"/>
+      <w:r>
+        <w:rPr>
           <w:color w:val="C586C0"/>
           <w:sz w:val="16"/>
           <w:szCs w:val="16"/>
+          <w:lang w:val="es-CO"/>
         </w:rPr>
         <w:t>return</w:t>
       </w:r>
-      <w:r>
-        <w:rPr>
-          <w:rFonts w:ascii="Consolas" w:hAnsi="Consolas"/>
+      <w:proofErr w:type="spellEnd"/>
+      <w:r>
+        <w:rPr>
           <w:color w:val="D4D4D4"/>
           <w:sz w:val="16"/>
           <w:szCs w:val="16"/>
+          <w:lang w:val="es-CO"/>
         </w:rPr>
         <w:t> </w:t>
       </w:r>
-      <w:r>
-        <w:rPr>
-          <w:rFonts w:ascii="Consolas" w:hAnsi="Consolas"/>
+      <w:proofErr w:type="spellStart"/>
+      <w:r>
+        <w:rPr>
           <w:color w:val="9CDCFE"/>
           <w:sz w:val="16"/>
           <w:szCs w:val="16"/>
+          <w:lang w:val="es-CO"/>
         </w:rPr>
         <w:t>analyzer</w:t>
       </w:r>
+      <w:proofErr w:type="spellEnd"/>
     </w:p>
     <w:p>
       <w:pPr>
@@ -1450,206 +1255,416 @@
     </w:p>
     <w:p>
       <w:pPr>
-        <w:pStyle w:val="Heading2"/>
-        <w:rPr>
-          <w:rStyle w:val="Heading2Char"/>
-          <w:lang w:val="es-CO"/>
-        </w:rPr>
-      </w:pPr>
-      <w:r>
-        <w:rPr>
-          <w:rStyle w:val="Heading2Char"/>
-          <w:lang w:val="es-CO"/>
-        </w:rPr>
-        <w:t xml:space="preserve">¿Por qué </w:t>
-      </w:r>
-      <w:proofErr w:type="gramStart"/>
-      <w:r>
-        <w:rPr>
-          <w:rStyle w:val="Heading2Char"/>
-          <w:lang w:val="es-CO"/>
-        </w:rPr>
-        <w:t>eligieron  esa</w:t>
-      </w:r>
-      <w:proofErr w:type="gramEnd"/>
-      <w:r>
-        <w:rPr>
-          <w:rStyle w:val="Heading2Char"/>
-          <w:lang w:val="es-CO"/>
-        </w:rPr>
-        <w:t xml:space="preserve"> estructura de datos?</w:t>
+        <w:spacing w:after="240"/>
+        <w:jc w:val="both"/>
+        <w:rPr>
+          <w:lang w:val="es-CO"/>
+        </w:rPr>
+      </w:pPr>
+      <w:r>
+        <w:rPr>
+          <w:lang w:val="es-CO"/>
+        </w:rPr>
+        <w:t>En línea con lo anterior, a continuación, se relacionan las estructuras y sus respectivas llaves usadas en las mismas:</w:t>
       </w:r>
     </w:p>
     <w:p>
       <w:pPr>
+        <w:pStyle w:val="ListParagraph"/>
+        <w:numPr>
+          <w:ilvl w:val="0"/>
+          <w:numId w:val="33"/>
+        </w:numPr>
         <w:spacing w:after="240"/>
         <w:jc w:val="both"/>
         <w:rPr>
-          <w:lang w:val="es-CO"/>
-        </w:rPr>
-      </w:pPr>
+          <w:rFonts w:ascii="Times New Roman" w:hAnsi="Times New Roman" w:cs="Times New Roman"/>
+          <w:lang w:val="es-CO"/>
+        </w:rPr>
+      </w:pPr>
+      <w:proofErr w:type="spellStart"/>
+      <w:r>
+        <w:rPr>
+          <w:rFonts w:ascii="Times New Roman" w:hAnsi="Times New Roman" w:cs="Times New Roman"/>
+          <w:b/>
+          <w:bCs/>
+          <w:lang w:val="es-CO"/>
+        </w:rPr>
+        <w:t>A</w:t>
+      </w:r>
+      <w:r>
+        <w:rPr>
+          <w:rFonts w:ascii="Times New Roman" w:hAnsi="Times New Roman" w:cs="Times New Roman"/>
+          <w:b/>
+          <w:bCs/>
+          <w:lang w:val="es-CO"/>
+        </w:rPr>
+        <w:t>nalyzer</w:t>
+      </w:r>
+      <w:proofErr w:type="spellEnd"/>
+      <w:r>
+        <w:rPr>
+          <w:rFonts w:ascii="Times New Roman" w:hAnsi="Times New Roman" w:cs="Times New Roman"/>
+          <w:b/>
+          <w:bCs/>
+          <w:lang w:val="es-CO"/>
+        </w:rPr>
+        <w:t>['</w:t>
+      </w:r>
+      <w:proofErr w:type="spellStart"/>
+      <w:r>
+        <w:rPr>
+          <w:rFonts w:ascii="Times New Roman" w:hAnsi="Times New Roman" w:cs="Times New Roman"/>
+          <w:b/>
+          <w:bCs/>
+          <w:lang w:val="es-CO"/>
+        </w:rPr>
+        <w:t>servicioIndex</w:t>
+      </w:r>
+      <w:proofErr w:type="spellEnd"/>
+      <w:r>
+        <w:rPr>
+          <w:rFonts w:ascii="Times New Roman" w:hAnsi="Times New Roman" w:cs="Times New Roman"/>
+          <w:b/>
+          <w:bCs/>
+          <w:lang w:val="es-CO"/>
+        </w:rPr>
+        <w:t>']:</w:t>
+      </w:r>
+      <w:r>
+        <w:rPr>
+          <w:rFonts w:ascii="Times New Roman" w:hAnsi="Times New Roman" w:cs="Times New Roman"/>
+          <w:lang w:val="es-CO"/>
+        </w:rPr>
+        <w:t xml:space="preserve"> </w:t>
+      </w:r>
+      <w:r>
+        <w:rPr>
+          <w:rFonts w:ascii="Times New Roman" w:hAnsi="Times New Roman" w:cs="Times New Roman"/>
+          <w:lang w:val="es-CO"/>
+        </w:rPr>
+        <w:t>aquí</w:t>
+      </w:r>
+      <w:r>
+        <w:rPr>
+          <w:rFonts w:ascii="Times New Roman" w:hAnsi="Times New Roman" w:cs="Times New Roman"/>
+          <w:lang w:val="es-CO"/>
+        </w:rPr>
+        <w:t xml:space="preserve"> se agregaron los datos generarles de todos y cada uno de los servicios, variable pivote “</w:t>
+      </w:r>
+      <w:proofErr w:type="spellStart"/>
+      <w:r>
+        <w:rPr>
+          <w:rFonts w:ascii="Times New Roman" w:hAnsi="Times New Roman" w:cs="Times New Roman"/>
+          <w:lang w:val="es-CO"/>
+        </w:rPr>
+        <w:t>service</w:t>
+      </w:r>
+      <w:proofErr w:type="spellEnd"/>
+      <w:r>
+        <w:rPr>
+          <w:rFonts w:ascii="Times New Roman" w:hAnsi="Times New Roman" w:cs="Times New Roman"/>
+          <w:lang w:val="es-CO"/>
+        </w:rPr>
+        <w:t xml:space="preserve">”, lo cual fue usada como parámetro para las demás funciones con los campos de interés. </w:t>
+      </w:r>
     </w:p>
     <w:p>
       <w:pPr>
+        <w:pStyle w:val="ListParagraph"/>
+        <w:numPr>
+          <w:ilvl w:val="0"/>
+          <w:numId w:val="33"/>
+        </w:numPr>
         <w:spacing w:after="240"/>
         <w:jc w:val="both"/>
         <w:rPr>
-          <w:lang w:val="es-CO"/>
-        </w:rPr>
-      </w:pPr>
-      <w:r>
-        <w:rPr>
-          <w:lang w:val="es-CO"/>
-        </w:rPr>
-        <w:t xml:space="preserve">Básicamente escogimos estas estructuras las cuales son las que mas se alinean al requerimiento, toda vez que si bien los registros de </w:t>
-      </w:r>
-      <w:r>
-        <w:rPr>
-          <w:lang w:val="es-CO"/>
-        </w:rPr>
-        <w:t>entrada (</w:t>
-      </w:r>
-      <w:r>
-        <w:rPr>
-          <w:lang w:val="es-CO"/>
-        </w:rPr>
-        <w:t>23 campos para cada registro), teníamos que agruparlos en categorías, una categoría era, (a) Compañía con la cantidad de taxis afiliados y (b) Compañía</w:t>
-      </w:r>
-      <w:r>
-        <w:rPr>
-          <w:lang w:val="es-CO"/>
-        </w:rPr>
-        <w:t xml:space="preserve"> con la cantidad de </w:t>
-      </w:r>
-      <w:r>
-        <w:rPr>
-          <w:lang w:val="es-CO"/>
-        </w:rPr>
-        <w:t xml:space="preserve">servicios prestados. </w:t>
+          <w:rFonts w:ascii="Times New Roman" w:hAnsi="Times New Roman" w:cs="Times New Roman"/>
+          <w:lang w:val="es-CO"/>
+        </w:rPr>
+      </w:pPr>
+      <w:proofErr w:type="spellStart"/>
+      <w:r>
+        <w:rPr>
+          <w:rFonts w:ascii="Times New Roman" w:hAnsi="Times New Roman" w:cs="Times New Roman"/>
+          <w:b/>
+          <w:bCs/>
+          <w:lang w:val="es-CO"/>
+        </w:rPr>
+        <w:t>A</w:t>
+      </w:r>
+      <w:r>
+        <w:rPr>
+          <w:rFonts w:ascii="Times New Roman" w:hAnsi="Times New Roman" w:cs="Times New Roman"/>
+          <w:b/>
+          <w:bCs/>
+          <w:lang w:val="es-CO"/>
+        </w:rPr>
+        <w:t>nalyzer</w:t>
+      </w:r>
+      <w:proofErr w:type="spellEnd"/>
+      <w:r>
+        <w:rPr>
+          <w:rFonts w:ascii="Times New Roman" w:hAnsi="Times New Roman" w:cs="Times New Roman"/>
+          <w:b/>
+          <w:bCs/>
+          <w:lang w:val="es-CO"/>
+        </w:rPr>
+        <w:t>['</w:t>
+      </w:r>
+      <w:proofErr w:type="spellStart"/>
+      <w:r>
+        <w:rPr>
+          <w:rFonts w:ascii="Times New Roman" w:hAnsi="Times New Roman" w:cs="Times New Roman"/>
+          <w:b/>
+          <w:bCs/>
+          <w:lang w:val="es-CO"/>
+        </w:rPr>
+        <w:t>companias</w:t>
+      </w:r>
+      <w:proofErr w:type="spellEnd"/>
+      <w:r>
+        <w:rPr>
+          <w:rFonts w:ascii="Times New Roman" w:hAnsi="Times New Roman" w:cs="Times New Roman"/>
+          <w:b/>
+          <w:bCs/>
+          <w:lang w:val="es-CO"/>
+        </w:rPr>
+        <w:t>']:</w:t>
+      </w:r>
+      <w:r>
+        <w:rPr>
+          <w:rFonts w:ascii="Times New Roman" w:hAnsi="Times New Roman" w:cs="Times New Roman"/>
+          <w:lang w:val="es-CO"/>
+        </w:rPr>
+        <w:t xml:space="preserve"> La llave usada en este mapa fue </w:t>
+      </w:r>
+      <w:proofErr w:type="spellStart"/>
+      <w:r>
+        <w:rPr>
+          <w:rFonts w:ascii="Times New Roman" w:hAnsi="Times New Roman" w:cs="Times New Roman"/>
+          <w:lang w:val="es-CO"/>
+        </w:rPr>
+        <w:t>service</w:t>
+      </w:r>
+      <w:proofErr w:type="spellEnd"/>
+      <w:r>
+        <w:rPr>
+          <w:rFonts w:ascii="Times New Roman" w:hAnsi="Times New Roman" w:cs="Times New Roman"/>
+          <w:lang w:val="es-CO"/>
+        </w:rPr>
+        <w:t>["</w:t>
+      </w:r>
+      <w:proofErr w:type="spellStart"/>
+      <w:r>
+        <w:rPr>
+          <w:rFonts w:ascii="Times New Roman" w:hAnsi="Times New Roman" w:cs="Times New Roman"/>
+          <w:lang w:val="es-CO"/>
+        </w:rPr>
+        <w:t>company</w:t>
+      </w:r>
+      <w:proofErr w:type="spellEnd"/>
+      <w:r>
+        <w:rPr>
+          <w:rFonts w:ascii="Times New Roman" w:hAnsi="Times New Roman" w:cs="Times New Roman"/>
+          <w:lang w:val="es-CO"/>
+        </w:rPr>
+        <w:t>"]</w:t>
       </w:r>
     </w:p>
     <w:p>
       <w:pPr>
+        <w:pStyle w:val="ListParagraph"/>
+        <w:numPr>
+          <w:ilvl w:val="0"/>
+          <w:numId w:val="33"/>
+        </w:numPr>
         <w:spacing w:after="240"/>
         <w:jc w:val="both"/>
         <w:rPr>
-          <w:lang w:val="es-CO"/>
-        </w:rPr>
-      </w:pPr>
-      <w:r>
-        <w:rPr>
-          <w:lang w:val="es-CO"/>
-        </w:rPr>
-        <w:t xml:space="preserve">En este sentido, la lista que recibe los servicios prestados, fuer almacenada en una </w:t>
-      </w:r>
-      <w:proofErr w:type="gramStart"/>
-      <w:r>
-        <w:rPr>
-          <w:lang w:val="es-CO"/>
-        </w:rPr>
-        <w:t>Single</w:t>
-      </w:r>
-      <w:proofErr w:type="gramEnd"/>
-      <w:r>
-        <w:rPr>
-          <w:lang w:val="es-CO"/>
-        </w:rPr>
-        <w:t xml:space="preserve"> </w:t>
-      </w:r>
+          <w:rFonts w:ascii="Times New Roman" w:hAnsi="Times New Roman" w:cs="Times New Roman"/>
+          <w:lang w:val="es-CO"/>
+        </w:rPr>
+      </w:pPr>
       <w:proofErr w:type="spellStart"/>
       <w:r>
         <w:rPr>
-          <w:lang w:val="es-CO"/>
-        </w:rPr>
-        <w:t>linked</w:t>
+          <w:rFonts w:ascii="Times New Roman" w:hAnsi="Times New Roman" w:cs="Times New Roman"/>
+          <w:b/>
+          <w:bCs/>
+          <w:lang w:val="es-CO"/>
+        </w:rPr>
+        <w:t>A</w:t>
+      </w:r>
+      <w:r>
+        <w:rPr>
+          <w:rFonts w:ascii="Times New Roman" w:hAnsi="Times New Roman" w:cs="Times New Roman"/>
+          <w:b/>
+          <w:bCs/>
+          <w:lang w:val="es-CO"/>
+        </w:rPr>
+        <w:t>nalyzer</w:t>
       </w:r>
       <w:proofErr w:type="spellEnd"/>
       <w:r>
         <w:rPr>
-          <w:lang w:val="es-CO"/>
-        </w:rPr>
-        <w:t xml:space="preserve"> </w:t>
+          <w:rFonts w:ascii="Times New Roman" w:hAnsi="Times New Roman" w:cs="Times New Roman"/>
+          <w:b/>
+          <w:bCs/>
+          <w:lang w:val="es-CO"/>
+        </w:rPr>
+        <w:t>['</w:t>
       </w:r>
       <w:proofErr w:type="spellStart"/>
       <w:r>
         <w:rPr>
-          <w:lang w:val="es-CO"/>
-        </w:rPr>
-        <w:t>list</w:t>
+          <w:rFonts w:ascii="Times New Roman" w:hAnsi="Times New Roman" w:cs="Times New Roman"/>
+          <w:b/>
+          <w:bCs/>
+          <w:lang w:val="es-CO"/>
+        </w:rPr>
+        <w:t>taxiIndex</w:t>
       </w:r>
       <w:proofErr w:type="spellEnd"/>
       <w:r>
         <w:rPr>
-          <w:lang w:val="es-CO"/>
-        </w:rPr>
-        <w:t xml:space="preserve">, y fue usada cómo pivote para este requerimiento y otros requerimientos, se preservaron inicialmente los 23 campos de cada servicio. </w:t>
+          <w:rFonts w:ascii="Times New Roman" w:hAnsi="Times New Roman" w:cs="Times New Roman"/>
+          <w:b/>
+          <w:bCs/>
+          <w:lang w:val="es-CO"/>
+        </w:rPr>
+        <w:t>']:</w:t>
+      </w:r>
+      <w:r>
+        <w:rPr>
+          <w:rFonts w:ascii="Times New Roman" w:hAnsi="Times New Roman" w:cs="Times New Roman"/>
+          <w:lang w:val="es-CO"/>
+        </w:rPr>
+        <w:t xml:space="preserve"> La llave usada en este mapa fue </w:t>
+      </w:r>
+      <w:proofErr w:type="spellStart"/>
+      <w:r>
+        <w:rPr>
+          <w:rFonts w:ascii="Times New Roman" w:hAnsi="Times New Roman" w:cs="Times New Roman"/>
+          <w:lang w:val="es-CO"/>
+        </w:rPr>
+        <w:t>service</w:t>
+      </w:r>
+      <w:proofErr w:type="spellEnd"/>
+      <w:r>
+        <w:rPr>
+          <w:rFonts w:ascii="Times New Roman" w:hAnsi="Times New Roman" w:cs="Times New Roman"/>
+          <w:lang w:val="es-CO"/>
+        </w:rPr>
+        <w:t>['</w:t>
+      </w:r>
+      <w:proofErr w:type="spellStart"/>
+      <w:r>
+        <w:rPr>
+          <w:rFonts w:ascii="Times New Roman" w:hAnsi="Times New Roman" w:cs="Times New Roman"/>
+          <w:lang w:val="es-CO"/>
+        </w:rPr>
+        <w:t>taxi_id</w:t>
+      </w:r>
+      <w:proofErr w:type="spellEnd"/>
+      <w:r>
+        <w:rPr>
+          <w:rFonts w:ascii="Times New Roman" w:hAnsi="Times New Roman" w:cs="Times New Roman"/>
+          <w:lang w:val="es-CO"/>
+        </w:rPr>
+        <w:t>']</w:t>
       </w:r>
     </w:p>
     <w:p>
       <w:pPr>
+        <w:pStyle w:val="ListParagraph"/>
+        <w:numPr>
+          <w:ilvl w:val="0"/>
+          <w:numId w:val="33"/>
+        </w:numPr>
         <w:spacing w:after="240"/>
         <w:jc w:val="both"/>
         <w:rPr>
-          <w:lang w:val="es-CO"/>
-        </w:rPr>
-      </w:pPr>
-      <w:r>
-        <w:rPr>
-          <w:lang w:val="es-CO"/>
-        </w:rPr>
-        <w:t>Los demás fueron Mapas Ordenados</w:t>
-      </w:r>
-      <w:r>
-        <w:rPr>
-          <w:lang w:val="es-CO"/>
-        </w:rPr>
-        <w:t xml:space="preserve"> (T</w:t>
-      </w:r>
-      <w:r>
-        <w:rPr>
-          <w:lang w:val="es-CO"/>
-        </w:rPr>
-        <w:t xml:space="preserve">abla de </w:t>
-      </w:r>
-      <w:r>
-        <w:rPr>
-          <w:lang w:val="es-CO"/>
-        </w:rPr>
-        <w:t>símbolos</w:t>
-      </w:r>
-      <w:r>
-        <w:rPr>
-          <w:lang w:val="es-CO"/>
-        </w:rPr>
-        <w:t xml:space="preserve"> ordenada</w:t>
-      </w:r>
-      <w:r>
-        <w:rPr>
-          <w:lang w:val="es-CO"/>
-        </w:rPr>
-        <w:t>s)</w:t>
-      </w:r>
-      <w:r>
-        <w:rPr>
-          <w:lang w:val="es-CO"/>
-        </w:rPr>
-        <w:t xml:space="preserve">, estos mapas nos permitían almacenar de una manera eficiente las Compañías y los campos que se requerían para este requerimiento que solo fueron: </w:t>
-      </w:r>
-      <w:r>
-        <w:rPr>
-          <w:lang w:val="es-CO"/>
-        </w:rPr>
-        <w:t>Nombre</w:t>
-      </w:r>
-      <w:r>
-        <w:rPr>
-          <w:lang w:val="es-CO"/>
-        </w:rPr>
-        <w:t xml:space="preserve"> de compañía (</w:t>
-      </w:r>
+          <w:rFonts w:ascii="Times New Roman" w:hAnsi="Times New Roman" w:cs="Times New Roman"/>
+          <w:lang w:val="es-CO"/>
+        </w:rPr>
+      </w:pPr>
       <w:proofErr w:type="spellStart"/>
       <w:r>
         <w:rPr>
+          <w:rFonts w:ascii="Times New Roman" w:hAnsi="Times New Roman" w:cs="Times New Roman"/>
+          <w:b/>
+          <w:bCs/>
+          <w:lang w:val="es-CO"/>
+        </w:rPr>
+        <w:t>A</w:t>
+      </w:r>
+      <w:r>
+        <w:rPr>
+          <w:rFonts w:ascii="Times New Roman" w:hAnsi="Times New Roman" w:cs="Times New Roman"/>
+          <w:b/>
+          <w:bCs/>
+          <w:lang w:val="es-CO"/>
+        </w:rPr>
+        <w:t>nalyzer</w:t>
+      </w:r>
+      <w:proofErr w:type="spellEnd"/>
+      <w:r>
+        <w:rPr>
+          <w:rFonts w:ascii="Times New Roman" w:hAnsi="Times New Roman" w:cs="Times New Roman"/>
+          <w:b/>
+          <w:bCs/>
+          <w:lang w:val="es-CO"/>
+        </w:rPr>
+        <w:t>['</w:t>
+      </w:r>
+      <w:proofErr w:type="spellStart"/>
+      <w:r>
+        <w:rPr>
+          <w:rFonts w:ascii="Times New Roman" w:hAnsi="Times New Roman" w:cs="Times New Roman"/>
+          <w:b/>
+          <w:bCs/>
+          <w:lang w:val="es-CO"/>
+        </w:rPr>
+        <w:t>CompaniasConTaxis</w:t>
+      </w:r>
+      <w:proofErr w:type="spellEnd"/>
+      <w:r>
+        <w:rPr>
+          <w:rFonts w:ascii="Times New Roman" w:hAnsi="Times New Roman" w:cs="Times New Roman"/>
+          <w:b/>
+          <w:bCs/>
+          <w:lang w:val="es-CO"/>
+        </w:rPr>
+        <w:t>']:</w:t>
+      </w:r>
+      <w:r>
+        <w:rPr>
+          <w:rFonts w:ascii="Times New Roman" w:hAnsi="Times New Roman" w:cs="Times New Roman"/>
+          <w:lang w:val="es-CO"/>
+        </w:rPr>
+        <w:t xml:space="preserve"> La llave usada en este mapa fue </w:t>
+      </w:r>
+      <w:proofErr w:type="spellStart"/>
+      <w:r>
+        <w:rPr>
+          <w:rFonts w:ascii="Times New Roman" w:hAnsi="Times New Roman" w:cs="Times New Roman"/>
+          <w:lang w:val="es-CO"/>
+        </w:rPr>
+        <w:t>service</w:t>
+      </w:r>
+      <w:proofErr w:type="spellEnd"/>
+      <w:r>
+        <w:rPr>
+          <w:rFonts w:ascii="Times New Roman" w:hAnsi="Times New Roman" w:cs="Times New Roman"/>
+          <w:lang w:val="es-CO"/>
+        </w:rPr>
+        <w:t>["</w:t>
+      </w:r>
+      <w:proofErr w:type="spellStart"/>
+      <w:r>
+        <w:rPr>
+          <w:rFonts w:ascii="Times New Roman" w:hAnsi="Times New Roman" w:cs="Times New Roman"/>
           <w:lang w:val="es-CO"/>
         </w:rPr>
         <w:t>company</w:t>
@@ -1657,310 +1672,764 @@
       <w:proofErr w:type="spellEnd"/>
       <w:r>
         <w:rPr>
-          <w:lang w:val="es-CO"/>
-        </w:rPr>
-        <w:t>), identificador del viaje (</w:t>
-      </w:r>
-      <w:r>
-        <w:rPr>
-          <w:lang w:val="es-CO"/>
-        </w:rPr>
-        <w:t>trip_id</w:t>
-      </w:r>
-      <w:r>
-        <w:rPr>
-          <w:lang w:val="es-CO"/>
-        </w:rPr>
-        <w:t>) y placa de taxi (</w:t>
-      </w:r>
-      <w:r>
-        <w:rPr>
-          <w:lang w:val="es-CO"/>
-        </w:rPr>
-        <w:t>taxi_id</w:t>
-      </w:r>
-      <w:r>
-        <w:rPr>
-          <w:lang w:val="es-CO"/>
-        </w:rPr>
-        <w:t xml:space="preserve">). </w:t>
-      </w:r>
-      <w:r>
-        <w:rPr>
-          <w:lang w:val="es-CO"/>
-        </w:rPr>
-        <w:t xml:space="preserve"> Con lo anterior como no quedan duplicados las llaves, solo con e</w:t>
-      </w:r>
-      <w:r>
-        <w:rPr>
-          <w:lang w:val="es-CO"/>
-        </w:rPr>
-        <w:t>l</w:t>
-      </w:r>
-      <w:r>
-        <w:rPr>
-          <w:lang w:val="es-CO"/>
-        </w:rPr>
-        <w:t xml:space="preserve"> llamado del método Size, ya teníamos </w:t>
-      </w:r>
-      <w:r>
-        <w:rPr>
-          <w:lang w:val="es-CO"/>
-        </w:rPr>
-        <w:t>las cantidades respectivas</w:t>
-      </w:r>
-      <w:r>
-        <w:rPr>
-          <w:lang w:val="es-CO"/>
-        </w:rPr>
-        <w:t xml:space="preserve"> de Compañías, servicios y taxis. </w:t>
-      </w:r>
-      <w:r>
-        <w:rPr>
-          <w:lang w:val="es-CO"/>
-        </w:rPr>
-        <w:t xml:space="preserve"> </w:t>
+          <w:rFonts w:ascii="Times New Roman" w:hAnsi="Times New Roman" w:cs="Times New Roman"/>
+          <w:lang w:val="es-CO"/>
+        </w:rPr>
+        <w:t xml:space="preserve">"] y el valor </w:t>
+      </w:r>
+      <w:proofErr w:type="spellStart"/>
+      <w:r>
+        <w:rPr>
+          <w:rFonts w:ascii="Times New Roman" w:hAnsi="Times New Roman" w:cs="Times New Roman"/>
+          <w:lang w:val="es-CO"/>
+        </w:rPr>
+        <w:t>service</w:t>
+      </w:r>
+      <w:proofErr w:type="spellEnd"/>
+      <w:r>
+        <w:rPr>
+          <w:rFonts w:ascii="Times New Roman" w:hAnsi="Times New Roman" w:cs="Times New Roman"/>
+          <w:lang w:val="es-CO"/>
+        </w:rPr>
+        <w:t>["</w:t>
+      </w:r>
+      <w:proofErr w:type="spellStart"/>
+      <w:r>
+        <w:rPr>
+          <w:rFonts w:ascii="Times New Roman" w:hAnsi="Times New Roman" w:cs="Times New Roman"/>
+          <w:lang w:val="es-CO"/>
+        </w:rPr>
+        <w:t>idTaxi</w:t>
+      </w:r>
+      <w:proofErr w:type="spellEnd"/>
+      <w:r>
+        <w:rPr>
+          <w:rFonts w:ascii="Times New Roman" w:hAnsi="Times New Roman" w:cs="Times New Roman"/>
+          <w:lang w:val="es-CO"/>
+        </w:rPr>
+        <w:t>”]</w:t>
       </w:r>
     </w:p>
     <w:p>
       <w:pPr>
-        <w:pStyle w:val="Heading2"/>
-        <w:rPr>
-          <w:lang w:val="es-CO"/>
-        </w:rPr>
-      </w:pPr>
-      <w:r>
-        <w:rPr>
-          <w:lang w:val="es-CO"/>
-        </w:rPr>
-        <w:t>¿Cuál es la complejidad estimada del algoritmo?</w:t>
+        <w:pStyle w:val="ListParagraph"/>
+        <w:numPr>
+          <w:ilvl w:val="0"/>
+          <w:numId w:val="33"/>
+        </w:numPr>
+        <w:spacing w:after="240"/>
+        <w:jc w:val="both"/>
+        <w:rPr>
+          <w:rFonts w:ascii="Times New Roman" w:hAnsi="Times New Roman" w:cs="Times New Roman"/>
+          <w:lang w:val="es-CO"/>
+        </w:rPr>
+      </w:pPr>
+      <w:proofErr w:type="spellStart"/>
+      <w:r>
+        <w:rPr>
+          <w:rFonts w:ascii="Times New Roman" w:hAnsi="Times New Roman" w:cs="Times New Roman"/>
+          <w:b/>
+          <w:bCs/>
+          <w:lang w:val="es-CO"/>
+        </w:rPr>
+        <w:t>A</w:t>
+      </w:r>
+      <w:r>
+        <w:rPr>
+          <w:rFonts w:ascii="Times New Roman" w:hAnsi="Times New Roman" w:cs="Times New Roman"/>
+          <w:b/>
+          <w:bCs/>
+          <w:lang w:val="es-CO"/>
+        </w:rPr>
+        <w:t>nalyzer</w:t>
+      </w:r>
+      <w:proofErr w:type="spellEnd"/>
+      <w:r>
+        <w:rPr>
+          <w:rFonts w:ascii="Times New Roman" w:hAnsi="Times New Roman" w:cs="Times New Roman"/>
+          <w:b/>
+          <w:bCs/>
+          <w:lang w:val="es-CO"/>
+        </w:rPr>
+        <w:t>['</w:t>
+      </w:r>
+      <w:proofErr w:type="spellStart"/>
+      <w:r>
+        <w:rPr>
+          <w:rFonts w:ascii="Times New Roman" w:hAnsi="Times New Roman" w:cs="Times New Roman"/>
+          <w:b/>
+          <w:bCs/>
+          <w:lang w:val="es-CO"/>
+        </w:rPr>
+        <w:t>CompaniasConServicios</w:t>
+      </w:r>
+      <w:proofErr w:type="spellEnd"/>
+      <w:r>
+        <w:rPr>
+          <w:rFonts w:ascii="Times New Roman" w:hAnsi="Times New Roman" w:cs="Times New Roman"/>
+          <w:b/>
+          <w:bCs/>
+          <w:lang w:val="es-CO"/>
+        </w:rPr>
+        <w:t>']:</w:t>
+      </w:r>
+      <w:r>
+        <w:rPr>
+          <w:rFonts w:ascii="Times New Roman" w:hAnsi="Times New Roman" w:cs="Times New Roman"/>
+          <w:lang w:val="es-CO"/>
+        </w:rPr>
+        <w:t xml:space="preserve">  La llave usada en este mapa fue </w:t>
+      </w:r>
+      <w:proofErr w:type="spellStart"/>
+      <w:r>
+        <w:rPr>
+          <w:rFonts w:ascii="Times New Roman" w:hAnsi="Times New Roman" w:cs="Times New Roman"/>
+          <w:lang w:val="es-CO"/>
+        </w:rPr>
+        <w:t>service</w:t>
+      </w:r>
+      <w:proofErr w:type="spellEnd"/>
+      <w:r>
+        <w:rPr>
+          <w:rFonts w:ascii="Times New Roman" w:hAnsi="Times New Roman" w:cs="Times New Roman"/>
+          <w:lang w:val="es-CO"/>
+        </w:rPr>
+        <w:t>["</w:t>
+      </w:r>
+      <w:proofErr w:type="spellStart"/>
+      <w:r>
+        <w:rPr>
+          <w:rFonts w:ascii="Times New Roman" w:hAnsi="Times New Roman" w:cs="Times New Roman"/>
+          <w:lang w:val="es-CO"/>
+        </w:rPr>
+        <w:t>company</w:t>
+      </w:r>
+      <w:proofErr w:type="spellEnd"/>
+      <w:r>
+        <w:rPr>
+          <w:rFonts w:ascii="Times New Roman" w:hAnsi="Times New Roman" w:cs="Times New Roman"/>
+          <w:lang w:val="es-CO"/>
+        </w:rPr>
+        <w:t xml:space="preserve">"] y el valor </w:t>
+      </w:r>
+      <w:proofErr w:type="spellStart"/>
+      <w:r>
+        <w:rPr>
+          <w:rFonts w:ascii="Times New Roman" w:hAnsi="Times New Roman" w:cs="Times New Roman"/>
+          <w:lang w:val="es-CO"/>
+        </w:rPr>
+        <w:t>service</w:t>
+      </w:r>
+      <w:proofErr w:type="spellEnd"/>
+      <w:r>
+        <w:rPr>
+          <w:rFonts w:ascii="Times New Roman" w:hAnsi="Times New Roman" w:cs="Times New Roman"/>
+          <w:lang w:val="es-CO"/>
+        </w:rPr>
+        <w:t>["</w:t>
+      </w:r>
+      <w:proofErr w:type="spellStart"/>
+      <w:r>
+        <w:rPr>
+          <w:rFonts w:ascii="Times New Roman" w:hAnsi="Times New Roman" w:cs="Times New Roman"/>
+          <w:lang w:val="es-CO"/>
+        </w:rPr>
+        <w:t>trip_id</w:t>
+      </w:r>
+      <w:proofErr w:type="spellEnd"/>
+      <w:r>
+        <w:rPr>
+          <w:rFonts w:ascii="Times New Roman" w:hAnsi="Times New Roman" w:cs="Times New Roman"/>
+          <w:lang w:val="es-CO"/>
+        </w:rPr>
+        <w:t>”]</w:t>
       </w:r>
     </w:p>
     <w:p>
       <w:pPr>
-        <w:rPr>
-          <w:lang w:val="es-CO" w:eastAsia="ja-JP"/>
-        </w:rPr>
-      </w:pPr>
+        <w:pStyle w:val="Heading2"/>
+        <w:jc w:val="both"/>
+        <w:rPr>
+          <w:rStyle w:val="Heading2Char"/>
+          <w:rFonts w:ascii="Times New Roman" w:hAnsi="Times New Roman" w:cs="Times New Roman"/>
+          <w:lang w:val="es-CO"/>
+        </w:rPr>
+      </w:pPr>
+      <w:r>
+        <w:rPr>
+          <w:rStyle w:val="Heading2Char"/>
+          <w:rFonts w:ascii="Times New Roman" w:hAnsi="Times New Roman" w:cs="Times New Roman"/>
+          <w:lang w:val="es-CO"/>
+        </w:rPr>
+        <w:t xml:space="preserve">¿Por qué </w:t>
+      </w:r>
+      <w:r>
+        <w:rPr>
+          <w:rStyle w:val="Heading2Char"/>
+          <w:rFonts w:ascii="Times New Roman" w:hAnsi="Times New Roman" w:cs="Times New Roman"/>
+          <w:lang w:val="es-CO"/>
+        </w:rPr>
+        <w:t>eligieron esa</w:t>
+      </w:r>
+      <w:r>
+        <w:rPr>
+          <w:rStyle w:val="Heading2Char"/>
+          <w:rFonts w:ascii="Times New Roman" w:hAnsi="Times New Roman" w:cs="Times New Roman"/>
+          <w:lang w:val="es-CO"/>
+        </w:rPr>
+        <w:t xml:space="preserve"> estructura de datos?</w:t>
+      </w:r>
     </w:p>
     <w:p>
       <w:pPr>
-        <w:rPr>
-          <w:lang w:val="es-CO"/>
-        </w:rPr>
-      </w:pPr>
-      <w:r>
-        <w:rPr>
-          <w:lang w:val="es-CO" w:eastAsia="ja-JP"/>
-        </w:rPr>
-        <w:t xml:space="preserve">En general, los métodos usados fueron sobre </w:t>
-      </w:r>
-      <w:r>
-        <w:rPr>
-          <w:lang w:val="es-CO"/>
-        </w:rPr>
-        <w:t>Mapas Ordenados (T</w:t>
-      </w:r>
-      <w:r>
-        <w:rPr>
-          <w:lang w:val="es-CO"/>
-        </w:rPr>
-        <w:t>abla de símbolos ordenada</w:t>
-      </w:r>
-      <w:r>
-        <w:rPr>
-          <w:lang w:val="es-CO"/>
-        </w:rPr>
-        <w:t xml:space="preserve">s, </w:t>
-      </w:r>
-      <w:proofErr w:type="spellStart"/>
-      <w:proofErr w:type="gramStart"/>
-      <w:r>
-        <w:rPr>
-          <w:lang w:val="es-CO"/>
-        </w:rPr>
-        <w:t>om.newMap</w:t>
-      </w:r>
-      <w:proofErr w:type="spellEnd"/>
-      <w:proofErr w:type="gramEnd"/>
-      <w:r>
-        <w:rPr>
-          <w:lang w:val="es-CO"/>
-        </w:rPr>
-        <w:t>(</w:t>
-      </w:r>
-      <w:proofErr w:type="spellStart"/>
-      <w:r>
-        <w:rPr>
-          <w:lang w:val="es-CO"/>
-        </w:rPr>
-        <w:t>omaptype</w:t>
-      </w:r>
-      <w:proofErr w:type="spellEnd"/>
-      <w:r>
-        <w:rPr>
-          <w:lang w:val="es-CO"/>
-        </w:rPr>
-        <w:t>='RBT',</w:t>
-      </w:r>
-      <w:proofErr w:type="spellStart"/>
-      <w:r>
-        <w:rPr>
-          <w:lang w:val="es-CO"/>
-        </w:rPr>
-        <w:t>comparefunction</w:t>
-      </w:r>
-      <w:proofErr w:type="spellEnd"/>
-      <w:r>
-        <w:rPr>
-          <w:lang w:val="es-CO"/>
-        </w:rPr>
-        <w:t>=</w:t>
-      </w:r>
-      <w:proofErr w:type="spellStart"/>
-      <w:r>
-        <w:rPr>
-          <w:lang w:val="es-CO"/>
-        </w:rPr>
-        <w:t>compareTaxi</w:t>
-      </w:r>
-      <w:proofErr w:type="spellEnd"/>
-      <w:r>
-        <w:rPr>
-          <w:lang w:val="es-CO"/>
-        </w:rPr>
-        <w:t>)</w:t>
-      </w:r>
-      <w:r>
-        <w:rPr>
-          <w:lang w:val="es-CO"/>
-        </w:rPr>
-        <w:t>),</w:t>
-      </w:r>
-      <w:r>
-        <w:rPr>
-          <w:lang w:val="es-CO"/>
-        </w:rPr>
-        <w:t xml:space="preserve"> por ser </w:t>
-      </w:r>
-      <w:proofErr w:type="spellStart"/>
-      <w:r>
-        <w:rPr>
-          <w:lang w:val="es-CO"/>
-        </w:rPr>
-        <w:t>Map</w:t>
-      </w:r>
-      <w:proofErr w:type="spellEnd"/>
-      <w:r>
-        <w:rPr>
-          <w:lang w:val="es-CO"/>
-        </w:rPr>
-        <w:t xml:space="preserve"> Red Black </w:t>
-      </w:r>
-      <w:proofErr w:type="spellStart"/>
-      <w:r>
-        <w:rPr>
-          <w:lang w:val="es-CO"/>
-        </w:rPr>
-        <w:t>Tree</w:t>
-      </w:r>
-      <w:proofErr w:type="spellEnd"/>
-      <w:r>
-        <w:rPr>
-          <w:lang w:val="es-CO"/>
-        </w:rPr>
-        <w:t xml:space="preserve">, la </w:t>
-      </w:r>
-      <w:r>
-        <w:rPr>
-          <w:lang w:val="es-CO"/>
-        </w:rPr>
-        <w:lastRenderedPageBreak/>
-        <w:t xml:space="preserve">complejidad para las operaciones usadas fue </w:t>
-      </w:r>
-      <w:r>
-        <w:rPr>
-          <w:highlight w:val="yellow"/>
-          <w:u w:val="single"/>
-          <w:lang w:val="es-CO"/>
-        </w:rPr>
-        <w:t>O(log (n))</w:t>
-      </w:r>
-      <w:r>
-        <w:rPr>
-          <w:highlight w:val="yellow"/>
-          <w:u w:val="single"/>
-          <w:lang w:val="es-CO"/>
-        </w:rPr>
-        <w:t>,</w:t>
-      </w:r>
-      <w:r>
-        <w:rPr>
-          <w:lang w:val="es-CO"/>
-        </w:rPr>
-        <w:t xml:space="preserve"> por eso los cálculos se ven casi de inmediato. </w:t>
-      </w:r>
+        <w:spacing w:after="240"/>
+        <w:jc w:val="both"/>
+        <w:rPr>
+          <w:lang w:val="es-CO"/>
+        </w:rPr>
+      </w:pPr>
     </w:p>
     <w:p>
       <w:pPr>
-        <w:rPr>
-          <w:lang w:val="es-CO"/>
-        </w:rPr>
-      </w:pPr>
+        <w:spacing w:after="240"/>
+        <w:jc w:val="both"/>
+        <w:rPr>
+          <w:lang w:val="es-CO"/>
+        </w:rPr>
+      </w:pPr>
+      <w:r>
+        <w:rPr>
+          <w:lang w:val="es-CO"/>
+        </w:rPr>
+        <w:t xml:space="preserve">Básicamente escogimos estas estructuras las cuales son las que mas se alinean al requerimiento, toda vez que si bien los registros de </w:t>
+      </w:r>
+      <w:r>
+        <w:rPr>
+          <w:lang w:val="es-CO"/>
+        </w:rPr>
+        <w:t>entrada (</w:t>
+      </w:r>
+      <w:r>
+        <w:rPr>
+          <w:lang w:val="es-CO"/>
+        </w:rPr>
+        <w:t xml:space="preserve">23 campos para cada registro), teníamos que agruparlos en categorías, una categoría era, (a) Compañía con la cantidad de taxis afiliados y (b) Compañía con la cantidad de servicios prestados. </w:t>
+      </w:r>
     </w:p>
     <w:p>
       <w:pPr>
+        <w:spacing w:after="240"/>
+        <w:jc w:val="both"/>
+        <w:rPr>
+          <w:lang w:val="es-CO"/>
+        </w:rPr>
+      </w:pPr>
+      <w:r>
+        <w:rPr>
+          <w:lang w:val="es-CO"/>
+        </w:rPr>
+        <w:lastRenderedPageBreak/>
+        <w:t>En este sentido, la lista que recibe los servicios prestados, fuer</w:t>
+      </w:r>
+      <w:r>
+        <w:rPr>
+          <w:lang w:val="es-CO"/>
+        </w:rPr>
+        <w:t>a</w:t>
+      </w:r>
+      <w:r>
+        <w:rPr>
+          <w:lang w:val="es-CO"/>
+        </w:rPr>
+        <w:t xml:space="preserve"> almacenada en una Single </w:t>
+      </w:r>
+      <w:proofErr w:type="spellStart"/>
+      <w:r>
+        <w:rPr>
+          <w:lang w:val="es-CO"/>
+        </w:rPr>
+        <w:t>linked</w:t>
+      </w:r>
+      <w:proofErr w:type="spellEnd"/>
+      <w:r>
+        <w:rPr>
+          <w:lang w:val="es-CO"/>
+        </w:rPr>
+        <w:t xml:space="preserve"> </w:t>
+      </w:r>
+      <w:proofErr w:type="spellStart"/>
+      <w:r>
+        <w:rPr>
+          <w:lang w:val="es-CO"/>
+        </w:rPr>
+        <w:t>list</w:t>
+      </w:r>
+      <w:proofErr w:type="spellEnd"/>
+      <w:r>
+        <w:rPr>
+          <w:lang w:val="es-CO"/>
+        </w:rPr>
+        <w:t xml:space="preserve">, y fue usada cómo pivote para este requerimiento y otros requerimientos, se preservaron inicialmente los 23 campos de cada servicio. </w:t>
+      </w:r>
+    </w:p>
+    <w:p>
+      <w:pPr>
+        <w:spacing w:after="240"/>
+        <w:jc w:val="both"/>
+        <w:rPr>
+          <w:lang w:val="es-CO"/>
+        </w:rPr>
+      </w:pPr>
+      <w:r>
+        <w:rPr>
+          <w:lang w:val="es-CO"/>
+        </w:rPr>
+        <w:t>Los demás fueron Mapas Ordenados</w:t>
+      </w:r>
+      <w:r>
+        <w:rPr>
+          <w:lang w:val="es-CO"/>
+        </w:rPr>
+        <w:t xml:space="preserve"> (Tabla de símbolos ordenadas)</w:t>
+      </w:r>
+      <w:r>
+        <w:rPr>
+          <w:lang w:val="es-CO"/>
+        </w:rPr>
+        <w:t xml:space="preserve">, estos mapas nos permitían almacenar de una manera eficiente las Compañías y los campos que se requerían para este requerimiento que solo fueron: </w:t>
+      </w:r>
+      <w:r>
+        <w:rPr>
+          <w:lang w:val="es-CO"/>
+        </w:rPr>
+        <w:t>Nombre</w:t>
+      </w:r>
+      <w:r>
+        <w:rPr>
+          <w:lang w:val="es-CO"/>
+        </w:rPr>
+        <w:t xml:space="preserve"> de compañía (</w:t>
+      </w:r>
+      <w:proofErr w:type="spellStart"/>
+      <w:r>
+        <w:rPr>
+          <w:lang w:val="es-CO"/>
+        </w:rPr>
+        <w:t>company</w:t>
+      </w:r>
+      <w:proofErr w:type="spellEnd"/>
+      <w:r>
+        <w:rPr>
+          <w:lang w:val="es-CO"/>
+        </w:rPr>
+        <w:t xml:space="preserve">), identificador del viaje (trip_id) y placa de taxi (taxi_id). </w:t>
+      </w:r>
+      <w:r>
+        <w:rPr>
+          <w:lang w:val="es-CO"/>
+        </w:rPr>
+        <w:t xml:space="preserve"> Con lo anterior como no quedan duplicados las llaves, solo con e</w:t>
+      </w:r>
+      <w:r>
+        <w:rPr>
+          <w:lang w:val="es-CO"/>
+        </w:rPr>
+        <w:t>l</w:t>
+      </w:r>
+      <w:r>
+        <w:rPr>
+          <w:lang w:val="es-CO"/>
+        </w:rPr>
+        <w:t xml:space="preserve"> llamado del método Size, ya teníamos </w:t>
+      </w:r>
+      <w:r>
+        <w:rPr>
+          <w:lang w:val="es-CO"/>
+        </w:rPr>
+        <w:t>las cantidades respectivas</w:t>
+      </w:r>
+      <w:r>
+        <w:rPr>
+          <w:lang w:val="es-CO"/>
+        </w:rPr>
+        <w:t xml:space="preserve"> de Compañías, servicios y taxis. </w:t>
+      </w:r>
+      <w:r>
+        <w:rPr>
+          <w:lang w:val="es-CO"/>
+        </w:rPr>
+        <w:t xml:space="preserve"> </w:t>
+      </w:r>
+    </w:p>
+    <w:p>
+      <w:pPr>
+        <w:pStyle w:val="Heading2"/>
+        <w:jc w:val="both"/>
+        <w:rPr>
+          <w:rFonts w:ascii="Times New Roman" w:hAnsi="Times New Roman" w:cs="Times New Roman"/>
+          <w:lang w:val="es-CO"/>
+        </w:rPr>
+      </w:pPr>
+      <w:r>
+        <w:rPr>
+          <w:rFonts w:ascii="Times New Roman" w:hAnsi="Times New Roman" w:cs="Times New Roman"/>
+          <w:lang w:val="es-CO"/>
+        </w:rPr>
+        <w:t>¿Cuál es la complejidad estimada del algoritmo?</w:t>
+      </w:r>
+    </w:p>
+    <w:p>
+      <w:pPr>
+        <w:jc w:val="both"/>
+        <w:rPr>
+          <w:lang w:val="es-CO" w:eastAsia="ja-JP"/>
+        </w:rPr>
+      </w:pPr>
+    </w:p>
+    <w:p>
+      <w:pPr>
+        <w:jc w:val="both"/>
+        <w:rPr>
+          <w:lang w:val="es-CO"/>
+        </w:rPr>
+      </w:pPr>
+      <w:r>
+        <w:rPr>
+          <w:lang w:val="es-CO" w:eastAsia="ja-JP"/>
+        </w:rPr>
+        <w:t xml:space="preserve">En general, los métodos usados fueron sobre </w:t>
+      </w:r>
+      <w:r>
+        <w:rPr>
+          <w:lang w:val="es-CO"/>
+        </w:rPr>
+        <w:t xml:space="preserve">Mapas Ordenados (Tabla de símbolos ordenadas, </w:t>
+      </w:r>
+      <w:proofErr w:type="spellStart"/>
+      <w:r>
+        <w:rPr>
+          <w:lang w:val="es-CO"/>
+        </w:rPr>
+        <w:t>om.newMap</w:t>
+      </w:r>
+      <w:proofErr w:type="spellEnd"/>
+      <w:r>
+        <w:rPr>
+          <w:lang w:val="es-CO"/>
+        </w:rPr>
+        <w:t>(</w:t>
+      </w:r>
+      <w:proofErr w:type="spellStart"/>
+      <w:r>
+        <w:rPr>
+          <w:lang w:val="es-CO"/>
+        </w:rPr>
+        <w:t>omaptype</w:t>
+      </w:r>
+      <w:proofErr w:type="spellEnd"/>
+      <w:r>
+        <w:rPr>
+          <w:lang w:val="es-CO"/>
+        </w:rPr>
+        <w:t>='RBT',</w:t>
+      </w:r>
+      <w:proofErr w:type="spellStart"/>
+      <w:r>
+        <w:rPr>
+          <w:lang w:val="es-CO"/>
+        </w:rPr>
+        <w:t>comparefunction</w:t>
+      </w:r>
+      <w:proofErr w:type="spellEnd"/>
+      <w:r>
+        <w:rPr>
+          <w:lang w:val="es-CO"/>
+        </w:rPr>
+        <w:t>=</w:t>
+      </w:r>
+      <w:proofErr w:type="spellStart"/>
+      <w:r>
+        <w:rPr>
+          <w:lang w:val="es-CO"/>
+        </w:rPr>
+        <w:t>compareTaxi</w:t>
+      </w:r>
+      <w:proofErr w:type="spellEnd"/>
+      <w:r>
+        <w:rPr>
+          <w:lang w:val="es-CO"/>
+        </w:rPr>
+        <w:t xml:space="preserve">)), por ser </w:t>
+      </w:r>
+      <w:proofErr w:type="spellStart"/>
+      <w:r>
+        <w:rPr>
+          <w:lang w:val="es-CO"/>
+        </w:rPr>
+        <w:t>Map</w:t>
+      </w:r>
+      <w:proofErr w:type="spellEnd"/>
+      <w:r>
+        <w:rPr>
+          <w:lang w:val="es-CO"/>
+        </w:rPr>
+        <w:t xml:space="preserve"> Red Black </w:t>
+      </w:r>
+      <w:proofErr w:type="spellStart"/>
+      <w:r>
+        <w:rPr>
+          <w:lang w:val="es-CO"/>
+        </w:rPr>
+        <w:t>Tree</w:t>
+      </w:r>
+      <w:proofErr w:type="spellEnd"/>
+      <w:r>
+        <w:rPr>
+          <w:lang w:val="es-CO"/>
+        </w:rPr>
+        <w:t xml:space="preserve">, la complejidad para las operaciones usadas fue </w:t>
+      </w:r>
+      <w:r>
+        <w:rPr>
+          <w:highlight w:val="lightGray"/>
+          <w:u w:val="single"/>
+          <w:lang w:val="es-CO"/>
+        </w:rPr>
+        <w:t>O(log (n))</w:t>
+      </w:r>
+      <w:r>
+        <w:rPr>
+          <w:highlight w:val="lightGray"/>
+          <w:u w:val="single"/>
+          <w:lang w:val="es-CO"/>
+        </w:rPr>
+        <w:t>,</w:t>
+      </w:r>
+      <w:r>
+        <w:rPr>
+          <w:lang w:val="es-CO"/>
+        </w:rPr>
+        <w:t xml:space="preserve"> por eso los cálculos se ven casi de inmediato. </w:t>
+      </w:r>
+    </w:p>
+    <w:p>
+      <w:pPr>
+        <w:jc w:val="both"/>
+        <w:rPr>
+          <w:lang w:val="es-CO"/>
+        </w:rPr>
+      </w:pPr>
+    </w:p>
+    <w:p>
+      <w:pPr>
+        <w:jc w:val="both"/>
+        <w:rPr>
+          <w:lang w:val="es-CO"/>
+        </w:rPr>
+      </w:pPr>
+      <w:r>
+        <w:rPr>
+          <w:lang w:val="es-CO"/>
+        </w:rPr>
+        <w:t xml:space="preserve">En línea con el problema, podemos expresar que la complejidad es </w:t>
+      </w:r>
+      <w:r>
+        <w:rPr>
+          <w:highlight w:val="lightGray"/>
+          <w:lang w:val="es-CO"/>
+        </w:rPr>
+        <w:t>O(log (c)),</w:t>
+      </w:r>
+      <w:r>
+        <w:rPr>
+          <w:lang w:val="es-CO"/>
+        </w:rPr>
+        <w:t xml:space="preserve"> donde C responde al numero de las compañías. Ahora bien, como para el cargue se hizo necesario realizar el barrido de todos los servicios, la mejor propuesta de complejidad </w:t>
+      </w:r>
+      <w:r>
+        <w:rPr>
+          <w:lang w:val="es-CO"/>
+        </w:rPr>
+        <w:t xml:space="preserve">total </w:t>
+      </w:r>
+      <w:r>
+        <w:rPr>
+          <w:lang w:val="es-CO"/>
+        </w:rPr>
+        <w:t>para e</w:t>
+      </w:r>
+      <w:r>
+        <w:rPr>
+          <w:lang w:val="es-CO"/>
+        </w:rPr>
+        <w:t>l</w:t>
+      </w:r>
+      <w:r>
+        <w:rPr>
+          <w:lang w:val="es-CO"/>
+        </w:rPr>
+        <w:t xml:space="preserve"> requerimiento es </w:t>
+      </w:r>
+      <w:r>
+        <w:rPr>
+          <w:highlight w:val="cyan"/>
+          <w:lang w:val="es-CO"/>
+        </w:rPr>
+        <w:t>S*log (C)</w:t>
+      </w:r>
+      <w:r>
+        <w:rPr>
+          <w:lang w:val="es-CO"/>
+        </w:rPr>
+        <w:t xml:space="preserve">, donde C responde al número de las compañías y S al numero de servicios prestados por las diferentes compañías. </w:t>
+      </w:r>
+    </w:p>
+    <w:p>
+      <w:pPr>
+        <w:jc w:val="both"/>
+        <w:rPr>
+          <w:lang w:val="es-CO"/>
+        </w:rPr>
+      </w:pPr>
+    </w:p>
+    <w:p>
+      <w:pPr>
         <w:pStyle w:val="Heading1"/>
         <w:jc w:val="both"/>
         <w:rPr>
+          <w:rFonts w:ascii="Times New Roman" w:hAnsi="Times New Roman" w:cs="Times New Roman"/>
           <w:highlight w:val="lightGray"/>
           <w:lang w:val="es-CO"/>
         </w:rPr>
       </w:pPr>
       <w:r>
         <w:rPr>
-          <w:rFonts w:asciiTheme="minorHAnsi" w:hAnsiTheme="minorHAnsi" w:cstheme="minorHAnsi"/>
+          <w:rFonts w:ascii="Times New Roman" w:hAnsi="Times New Roman" w:cs="Times New Roman"/>
           <w:color w:val="auto"/>
           <w:highlight w:val="lightGray"/>
           <w:lang w:val="es-CO"/>
         </w:rPr>
-        <w:t xml:space="preserve">Requerimiento </w:t>
-      </w:r>
-      <w:r>
-        <w:rPr>
-          <w:rFonts w:asciiTheme="minorHAnsi" w:hAnsiTheme="minorHAnsi" w:cstheme="minorHAnsi"/>
+        <w:t xml:space="preserve">Requerimiento 2: </w:t>
+      </w:r>
+      <w:r>
+        <w:rPr>
+          <w:rFonts w:ascii="Times New Roman" w:hAnsi="Times New Roman" w:cs="Times New Roman"/>
+          <w:highlight w:val="lightGray"/>
+          <w:lang w:val="es-CO"/>
+        </w:rPr>
+        <w:t>SISTEMA DE PUNTOS Y PREMIOS A TAXIS</w:t>
+      </w:r>
+    </w:p>
+    <w:p>
+      <w:pPr>
+        <w:pStyle w:val="Heading2"/>
+        <w:jc w:val="both"/>
+        <w:rPr>
+          <w:rFonts w:ascii="Times New Roman" w:hAnsi="Times New Roman" w:cs="Times New Roman"/>
+          <w:lang w:val="es-CO"/>
+        </w:rPr>
+      </w:pPr>
+      <w:r>
+        <w:rPr>
+          <w:rFonts w:ascii="Times New Roman" w:hAnsi="Times New Roman" w:cs="Times New Roman"/>
+          <w:lang w:val="es-CO"/>
+        </w:rPr>
+        <w:t>¿Qué TAD utilizaron en la solución del requerimiento?</w:t>
+      </w:r>
+    </w:p>
+    <w:p>
+      <w:pPr>
+        <w:spacing w:after="240"/>
+        <w:jc w:val="both"/>
+        <w:rPr>
+          <w:lang w:val="es-CO"/>
+        </w:rPr>
+      </w:pPr>
+    </w:p>
+    <w:p>
+      <w:pPr>
+        <w:pStyle w:val="Heading2"/>
+        <w:jc w:val="both"/>
+        <w:rPr>
+          <w:rStyle w:val="Heading2Char"/>
+          <w:rFonts w:ascii="Times New Roman" w:hAnsi="Times New Roman" w:cs="Times New Roman"/>
+          <w:lang w:val="es-CO"/>
+        </w:rPr>
+      </w:pPr>
+      <w:r>
+        <w:rPr>
+          <w:rStyle w:val="Heading2Char"/>
+          <w:rFonts w:ascii="Times New Roman" w:hAnsi="Times New Roman" w:cs="Times New Roman"/>
+          <w:lang w:val="es-CO"/>
+        </w:rPr>
+        <w:t>¿Por qué eligieron esa estructura de datos?</w:t>
+      </w:r>
+    </w:p>
+    <w:p>
+      <w:pPr>
+        <w:pStyle w:val="Heading2"/>
+        <w:jc w:val="both"/>
+        <w:rPr>
+          <w:rFonts w:ascii="Times New Roman" w:hAnsi="Times New Roman" w:cs="Times New Roman"/>
+          <w:lang w:val="es-CO"/>
+        </w:rPr>
+      </w:pPr>
+      <w:r>
+        <w:rPr>
+          <w:rFonts w:ascii="Times New Roman" w:hAnsi="Times New Roman" w:cs="Times New Roman"/>
+          <w:lang w:val="es-CO"/>
+        </w:rPr>
+        <w:t>¿Cuál es la complejidad estimada del algoritmo?</w:t>
+      </w:r>
+    </w:p>
+    <w:p>
+      <w:pPr>
+        <w:jc w:val="both"/>
+        <w:rPr>
+          <w:lang w:val="es-CO" w:eastAsia="ja-JP"/>
+        </w:rPr>
+      </w:pPr>
+    </w:p>
+    <w:p>
+      <w:pPr>
+        <w:pStyle w:val="Heading1"/>
+        <w:jc w:val="both"/>
+        <w:rPr>
+          <w:rFonts w:ascii="Times New Roman" w:hAnsi="Times New Roman" w:cs="Times New Roman"/>
+          <w:highlight w:val="lightGray"/>
+          <w:lang w:val="es-CO"/>
+        </w:rPr>
+      </w:pPr>
+      <w:r>
+        <w:rPr>
+          <w:rFonts w:ascii="Times New Roman" w:hAnsi="Times New Roman" w:cs="Times New Roman"/>
           <w:color w:val="auto"/>
           <w:highlight w:val="lightGray"/>
           <w:lang w:val="es-CO"/>
         </w:rPr>
-        <w:t>2</w:t>
-      </w:r>
-      <w:r>
-        <w:rPr>
-          <w:rFonts w:asciiTheme="minorHAnsi" w:hAnsiTheme="minorHAnsi" w:cstheme="minorHAnsi"/>
-          <w:color w:val="auto"/>
+        <w:t xml:space="preserve">Requerimiento 3: </w:t>
+      </w:r>
+      <w:r>
+        <w:rPr>
+          <w:rFonts w:ascii="Times New Roman" w:hAnsi="Times New Roman" w:cs="Times New Roman"/>
           <w:highlight w:val="lightGray"/>
           <w:lang w:val="es-CO"/>
         </w:rPr>
-        <w:t xml:space="preserve">: </w:t>
-      </w:r>
-      <w:r>
-        <w:rPr>
-          <w:highlight w:val="lightGray"/>
-          <w:lang w:val="es-CO"/>
-        </w:rPr>
-        <w:t>SISTEMA DE PUNTOS Y PREMIOS A TAXIS</w:t>
+        <w:t>CONSULTA DEL MEJOR HORARIO EN TAXI ENTRE 2 “COMMUNITY AREAS”</w:t>
       </w:r>
     </w:p>
     <w:p>
       <w:pPr>
         <w:pStyle w:val="Heading2"/>
-        <w:rPr>
-          <w:lang w:val="es-CO"/>
-        </w:rPr>
-      </w:pPr>
-      <w:r>
-        <w:rPr>
+        <w:jc w:val="both"/>
+        <w:rPr>
+          <w:rFonts w:ascii="Times New Roman" w:hAnsi="Times New Roman" w:cs="Times New Roman"/>
+          <w:lang w:val="es-CO"/>
+        </w:rPr>
+      </w:pPr>
+      <w:r>
+        <w:rPr>
+          <w:rFonts w:ascii="Times New Roman" w:hAnsi="Times New Roman" w:cs="Times New Roman"/>
           <w:lang w:val="es-CO"/>
         </w:rPr>
         <w:t>¿Qué TAD utilizaron en la solución del requerimiento?</w:t>
@@ -1968,133 +2437,18 @@
     </w:p>
     <w:p>
       <w:pPr>
-        <w:spacing w:after="240"/>
         <w:jc w:val="both"/>
         <w:rPr>
-          <w:lang w:val="es-CO"/>
+          <w:lang w:val="es-CO" w:eastAsia="ja-JP"/>
         </w:rPr>
       </w:pPr>
     </w:p>
     <w:p>
       <w:pPr>
         <w:pStyle w:val="Heading2"/>
-        <w:rPr>
-          <w:rStyle w:val="Heading2Char"/>
-          <w:lang w:val="es-CO"/>
-        </w:rPr>
-      </w:pPr>
-      <w:r>
-        <w:rPr>
-          <w:rStyle w:val="Heading2Char"/>
-          <w:lang w:val="es-CO"/>
-        </w:rPr>
-        <w:t xml:space="preserve">¿Por qué </w:t>
-      </w:r>
-      <w:r>
-        <w:rPr>
-          <w:rStyle w:val="Heading2Char"/>
-          <w:lang w:val="es-CO"/>
-        </w:rPr>
-        <w:t>eligieron esa</w:t>
-      </w:r>
-      <w:r>
-        <w:rPr>
-          <w:rStyle w:val="Heading2Char"/>
-          <w:lang w:val="es-CO"/>
-        </w:rPr>
-        <w:t xml:space="preserve"> estructura de datos?</w:t>
-      </w:r>
-    </w:p>
-    <w:p>
-      <w:pPr>
-        <w:pStyle w:val="Heading2"/>
-        <w:rPr>
-          <w:lang w:val="es-CO"/>
-        </w:rPr>
-      </w:pPr>
-      <w:r>
-        <w:rPr>
-          <w:lang w:val="es-CO"/>
-        </w:rPr>
-        <w:t>¿Cuál es la complejidad estimada del algoritmo?</w:t>
-      </w:r>
-    </w:p>
-    <w:p>
-      <w:pPr>
-        <w:rPr>
-          <w:lang w:val="es-CO" w:eastAsia="ja-JP"/>
-        </w:rPr>
-      </w:pPr>
-    </w:p>
-    <w:p>
-      <w:pPr>
-        <w:pStyle w:val="Heading1"/>
         <w:jc w:val="both"/>
         <w:rPr>
-          <w:highlight w:val="lightGray"/>
-          <w:lang w:val="es-CO"/>
-        </w:rPr>
-      </w:pPr>
-      <w:r>
-        <w:rPr>
-          <w:rFonts w:asciiTheme="minorHAnsi" w:hAnsiTheme="minorHAnsi" w:cstheme="minorHAnsi"/>
-          <w:color w:val="auto"/>
-          <w:highlight w:val="lightGray"/>
-          <w:lang w:val="es-CO"/>
-        </w:rPr>
-        <w:t xml:space="preserve">Requerimiento </w:t>
-      </w:r>
-      <w:r>
-        <w:rPr>
-          <w:rFonts w:asciiTheme="minorHAnsi" w:hAnsiTheme="minorHAnsi" w:cstheme="minorHAnsi"/>
-          <w:color w:val="auto"/>
-          <w:highlight w:val="lightGray"/>
-          <w:lang w:val="es-CO"/>
-        </w:rPr>
-        <w:t>3</w:t>
-      </w:r>
-      <w:r>
-        <w:rPr>
-          <w:rFonts w:asciiTheme="minorHAnsi" w:hAnsiTheme="minorHAnsi" w:cstheme="minorHAnsi"/>
-          <w:color w:val="auto"/>
-          <w:highlight w:val="lightGray"/>
-          <w:lang w:val="es-CO"/>
-        </w:rPr>
-        <w:t xml:space="preserve">: </w:t>
-      </w:r>
-      <w:r>
-        <w:rPr>
-          <w:highlight w:val="lightGray"/>
-          <w:lang w:val="es-CO"/>
-        </w:rPr>
-        <w:t>CONSULTA DEL MEJOR HORARIO EN TAXI ENTRE 2 “COMMUNITY AREAS”</w:t>
-      </w:r>
-    </w:p>
-    <w:p>
-      <w:pPr>
-        <w:pStyle w:val="Heading2"/>
-        <w:rPr>
-          <w:lang w:val="es-CO"/>
-        </w:rPr>
-      </w:pPr>
-      <w:r>
-        <w:rPr>
-          <w:lang w:val="es-CO"/>
-        </w:rPr>
-        <w:t>¿Qué TAD utilizaron en la solución del requerimiento?</w:t>
-      </w:r>
-    </w:p>
-    <w:p>
-      <w:pPr>
-        <w:rPr>
-          <w:lang w:val="es-CO" w:eastAsia="ja-JP"/>
-        </w:rPr>
-      </w:pPr>
-    </w:p>
-    <w:p>
-      <w:pPr>
-        <w:pStyle w:val="Heading2"/>
-        <w:rPr>
+          <w:rFonts w:ascii="Times New Roman" w:hAnsi="Times New Roman" w:cs="Times New Roman"/>
           <w:b w:val="0"/>
           <w:bCs w:val="0"/>
           <w:smallCaps w:val="0"/>
@@ -2104,8 +2458,10 @@
       <w:r>
         <w:rPr>
           <w:rStyle w:val="Heading2Char"/>
-          <w:lang w:val="es-CO"/>
-        </w:rPr>
+          <w:rFonts w:ascii="Times New Roman" w:hAnsi="Times New Roman" w:cs="Times New Roman"/>
+          <w:lang w:val="es-CO"/>
+        </w:rPr>
+        <w:lastRenderedPageBreak/>
         <w:t>¿Por qué eligieron esa estructura de datos?</w:t>
       </w:r>
     </w:p>
@@ -2121,12 +2477,15 @@
     <w:p>
       <w:pPr>
         <w:pStyle w:val="Heading2"/>
-        <w:rPr>
-          <w:lang w:val="es-CO"/>
-        </w:rPr>
-      </w:pPr>
-      <w:r>
-        <w:rPr>
+        <w:jc w:val="both"/>
+        <w:rPr>
+          <w:rFonts w:ascii="Times New Roman" w:hAnsi="Times New Roman" w:cs="Times New Roman"/>
+          <w:lang w:val="es-CO"/>
+        </w:rPr>
+      </w:pPr>
+      <w:r>
+        <w:rPr>
+          <w:rFonts w:ascii="Times New Roman" w:hAnsi="Times New Roman" w:cs="Times New Roman"/>
           <w:lang w:val="es-CO"/>
         </w:rPr>
         <w:t>¿Cuál es la complejidad estimada del algoritmo?</w:t>
@@ -2134,6 +2493,7 @@
     </w:p>
     <w:p>
       <w:pPr>
+        <w:jc w:val="both"/>
         <w:rPr>
           <w:lang w:val="es-CO" w:eastAsia="ja-JP"/>
         </w:rPr>
@@ -2141,6 +2501,7 @@
     </w:p>
     <w:p>
       <w:pPr>
+        <w:jc w:val="both"/>
         <w:rPr>
           <w:lang w:val="es-CO" w:eastAsia="ja-JP"/>
         </w:rPr>
@@ -2385,6 +2746,119 @@
 <file path=word/numbering.xml><?xml version="1.0" encoding="utf-8"?>
 <w:numbering xmlns:wpc="http://schemas.microsoft.com/office/word/2010/wordprocessingCanvas" xmlns:cx="http://schemas.microsoft.com/office/drawing/2014/chartex" xmlns:cx1="http://schemas.microsoft.com/office/drawing/2015/9/8/chartex" xmlns:cx2="http://schemas.microsoft.com/office/drawing/2015/10/21/chartex" xmlns:cx3="http://schemas.microsoft.com/office/drawing/2016/5/9/chartex" xmlns:cx4="http://schemas.microsoft.com/office/drawing/2016/5/10/chartex" xmlns:cx5="http://schemas.microsoft.com/office/drawing/2016/5/11/chartex" xmlns:cx6="http://schemas.microsoft.com/office/drawing/2016/5/12/chartex" xmlns:cx7="http://schemas.microsoft.com/office/drawing/2016/5/13/chartex" xmlns:cx8="http://schemas.microsoft.com/office/drawing/2016/5/14/chartex" xmlns:mc="http://schemas.openxmlformats.org/markup-compatibility/2006" xmlns:aink="http://schemas.microsoft.com/office/drawing/2016/ink" xmlns:am3d="http://schemas.microsoft.com/office/drawing/2017/model3d" xmlns:o="urn:schemas-microsoft-com:office:office" xmlns:r="http://schemas.openxmlformats.org/officeDocument/2006/relationships" xmlns:m="http://schemas.openxmlformats.org/officeDocument/2006/math" xmlns:v="urn:schemas-microsoft-com:vml" xmlns:wp14="http://schemas.microsoft.com/office/word/2010/wordprocessingDrawing" xmlns:wp="http://schemas.openxmlformats.org/drawingml/2006/wordprocessingDrawing" xmlns:w10="urn:schemas-microsoft-com:office:word" xmlns:w="http://schemas.openxmlformats.org/wordprocessingml/2006/main" xmlns:w14="http://schemas.microsoft.com/office/word/2010/wordml" xmlns:w15="http://schemas.microsoft.com/office/word/2012/wordml" xmlns:w16cex="http://schemas.microsoft.com/office/word/2018/wordml/cex" xmlns:w16cid="http://schemas.microsoft.com/office/word/2016/wordml/cid" xmlns:w16="http://schemas.microsoft.com/office/word/2018/wordml" xmlns:w16se="http://schemas.microsoft.com/office/word/2015/wordml/symex" xmlns:wpg="http://schemas.microsoft.com/office/word/2010/wordprocessingGroup" xmlns:wpi="http://schemas.microsoft.com/office/word/2010/wordprocessingInk" xmlns:wne="http://schemas.microsoft.com/office/word/2006/wordml" xmlns:wps="http://schemas.microsoft.com/office/word/2010/wordprocessingShape" mc:Ignorable="w14 w15 w16se w16cid w16 w16cex wp14">
   <w:abstractNum w:abstractNumId="0" w15:restartNumberingAfterBreak="0">
+    <w:nsid w:val="0B074377"/>
+    <w:multiLevelType w:val="hybridMultilevel"/>
+    <w:tmpl w:val="B9021402"/>
+    <w:lvl w:ilvl="0" w:tplc="04090003">
+      <w:start w:val="1"/>
+      <w:numFmt w:val="bullet"/>
+      <w:lvlText w:val="o"/>
+      <w:lvlJc w:val="left"/>
+      <w:pPr>
+        <w:ind w:left="360" w:hanging="360"/>
+      </w:pPr>
+      <w:rPr>
+        <w:rFonts w:ascii="Courier New" w:hAnsi="Courier New" w:cs="Courier New" w:hint="default"/>
+      </w:rPr>
+    </w:lvl>
+    <w:lvl w:ilvl="1" w:tplc="04090003" w:tentative="1">
+      <w:start w:val="1"/>
+      <w:numFmt w:val="bullet"/>
+      <w:lvlText w:val="o"/>
+      <w:lvlJc w:val="left"/>
+      <w:pPr>
+        <w:ind w:left="1080" w:hanging="360"/>
+      </w:pPr>
+      <w:rPr>
+        <w:rFonts w:ascii="Courier New" w:hAnsi="Courier New" w:cs="Courier New" w:hint="default"/>
+      </w:rPr>
+    </w:lvl>
+    <w:lvl w:ilvl="2" w:tplc="04090005" w:tentative="1">
+      <w:start w:val="1"/>
+      <w:numFmt w:val="bullet"/>
+      <w:lvlText w:val=""/>
+      <w:lvlJc w:val="left"/>
+      <w:pPr>
+        <w:ind w:left="1800" w:hanging="360"/>
+      </w:pPr>
+      <w:rPr>
+        <w:rFonts w:ascii="Wingdings" w:hAnsi="Wingdings" w:hint="default"/>
+      </w:rPr>
+    </w:lvl>
+    <w:lvl w:ilvl="3" w:tplc="04090001" w:tentative="1">
+      <w:start w:val="1"/>
+      <w:numFmt w:val="bullet"/>
+      <w:lvlText w:val=""/>
+      <w:lvlJc w:val="left"/>
+      <w:pPr>
+        <w:ind w:left="2520" w:hanging="360"/>
+      </w:pPr>
+      <w:rPr>
+        <w:rFonts w:ascii="Symbol" w:hAnsi="Symbol" w:hint="default"/>
+      </w:rPr>
+    </w:lvl>
+    <w:lvl w:ilvl="4" w:tplc="04090003" w:tentative="1">
+      <w:start w:val="1"/>
+      <w:numFmt w:val="bullet"/>
+      <w:lvlText w:val="o"/>
+      <w:lvlJc w:val="left"/>
+      <w:pPr>
+        <w:ind w:left="3240" w:hanging="360"/>
+      </w:pPr>
+      <w:rPr>
+        <w:rFonts w:ascii="Courier New" w:hAnsi="Courier New" w:cs="Courier New" w:hint="default"/>
+      </w:rPr>
+    </w:lvl>
+    <w:lvl w:ilvl="5" w:tplc="04090005" w:tentative="1">
+      <w:start w:val="1"/>
+      <w:numFmt w:val="bullet"/>
+      <w:lvlText w:val=""/>
+      <w:lvlJc w:val="left"/>
+      <w:pPr>
+        <w:ind w:left="3960" w:hanging="360"/>
+      </w:pPr>
+      <w:rPr>
+        <w:rFonts w:ascii="Wingdings" w:hAnsi="Wingdings" w:hint="default"/>
+      </w:rPr>
+    </w:lvl>
+    <w:lvl w:ilvl="6" w:tplc="04090001" w:tentative="1">
+      <w:start w:val="1"/>
+      <w:numFmt w:val="bullet"/>
+      <w:lvlText w:val=""/>
+      <w:lvlJc w:val="left"/>
+      <w:pPr>
+        <w:ind w:left="4680" w:hanging="360"/>
+      </w:pPr>
+      <w:rPr>
+        <w:rFonts w:ascii="Symbol" w:hAnsi="Symbol" w:hint="default"/>
+      </w:rPr>
+    </w:lvl>
+    <w:lvl w:ilvl="7" w:tplc="04090003" w:tentative="1">
+      <w:start w:val="1"/>
+      <w:numFmt w:val="bullet"/>
+      <w:lvlText w:val="o"/>
+      <w:lvlJc w:val="left"/>
+      <w:pPr>
+        <w:ind w:left="5400" w:hanging="360"/>
+      </w:pPr>
+      <w:rPr>
+        <w:rFonts w:ascii="Courier New" w:hAnsi="Courier New" w:cs="Courier New" w:hint="default"/>
+      </w:rPr>
+    </w:lvl>
+    <w:lvl w:ilvl="8" w:tplc="04090005" w:tentative="1">
+      <w:start w:val="1"/>
+      <w:numFmt w:val="bullet"/>
+      <w:lvlText w:val=""/>
+      <w:lvlJc w:val="left"/>
+      <w:pPr>
+        <w:ind w:left="6120" w:hanging="360"/>
+      </w:pPr>
+      <w:rPr>
+        <w:rFonts w:ascii="Wingdings" w:hAnsi="Wingdings" w:hint="default"/>
+      </w:rPr>
+    </w:lvl>
+  </w:abstractNum>
+  <w:abstractNum w:abstractNumId="1" w15:restartNumberingAfterBreak="0">
     <w:nsid w:val="0F295498"/>
     <w:multiLevelType w:val="hybridMultilevel"/>
     <w:tmpl w:val="1FDC7BC0"/>
@@ -2497,7 +2971,7 @@
       </w:rPr>
     </w:lvl>
   </w:abstractNum>
-  <w:abstractNum w:abstractNumId="1" w15:restartNumberingAfterBreak="0">
+  <w:abstractNum w:abstractNumId="2" w15:restartNumberingAfterBreak="0">
     <w:nsid w:val="101A5B24"/>
     <w:multiLevelType w:val="hybridMultilevel"/>
     <w:tmpl w:val="7D5A89FA"/>
@@ -2610,7 +3084,7 @@
       </w:rPr>
     </w:lvl>
   </w:abstractNum>
-  <w:abstractNum w:abstractNumId="2" w15:restartNumberingAfterBreak="0">
+  <w:abstractNum w:abstractNumId="3" w15:restartNumberingAfterBreak="0">
     <w:nsid w:val="135E283C"/>
     <w:multiLevelType w:val="hybridMultilevel"/>
     <w:tmpl w:val="8C3C6EE8"/>
@@ -2723,7 +3197,7 @@
       </w:rPr>
     </w:lvl>
   </w:abstractNum>
-  <w:abstractNum w:abstractNumId="3" w15:restartNumberingAfterBreak="0">
+  <w:abstractNum w:abstractNumId="4" w15:restartNumberingAfterBreak="0">
     <w:nsid w:val="145F304B"/>
     <w:multiLevelType w:val="hybridMultilevel"/>
     <w:tmpl w:val="C71ABF1C"/>
@@ -2836,7 +3310,7 @@
       </w:rPr>
     </w:lvl>
   </w:abstractNum>
-  <w:abstractNum w:abstractNumId="4" w15:restartNumberingAfterBreak="0">
+  <w:abstractNum w:abstractNumId="5" w15:restartNumberingAfterBreak="0">
     <w:nsid w:val="1482775B"/>
     <w:multiLevelType w:val="hybridMultilevel"/>
     <w:tmpl w:val="F91C5A1A"/>
@@ -2980,7 +3454,7 @@
       </w:pPr>
     </w:lvl>
   </w:abstractNum>
-  <w:abstractNum w:abstractNumId="5" w15:restartNumberingAfterBreak="0">
+  <w:abstractNum w:abstractNumId="6" w15:restartNumberingAfterBreak="0">
     <w:nsid w:val="21B84366"/>
     <w:multiLevelType w:val="hybridMultilevel"/>
     <w:tmpl w:val="645ECB9E"/>
@@ -3093,7 +3567,7 @@
       </w:rPr>
     </w:lvl>
   </w:abstractNum>
-  <w:abstractNum w:abstractNumId="6" w15:restartNumberingAfterBreak="0">
+  <w:abstractNum w:abstractNumId="7" w15:restartNumberingAfterBreak="0">
     <w:nsid w:val="222F182C"/>
     <w:multiLevelType w:val="hybridMultilevel"/>
     <w:tmpl w:val="FF5032D4"/>
@@ -3179,7 +3653,7 @@
       </w:pPr>
     </w:lvl>
   </w:abstractNum>
-  <w:abstractNum w:abstractNumId="7" w15:restartNumberingAfterBreak="0">
+  <w:abstractNum w:abstractNumId="8" w15:restartNumberingAfterBreak="0">
     <w:nsid w:val="2B4D52A2"/>
     <w:multiLevelType w:val="hybridMultilevel"/>
     <w:tmpl w:val="8CC85388"/>
@@ -3265,7 +3739,120 @@
       </w:pPr>
     </w:lvl>
   </w:abstractNum>
-  <w:abstractNum w:abstractNumId="8" w15:restartNumberingAfterBreak="0">
+  <w:abstractNum w:abstractNumId="9" w15:restartNumberingAfterBreak="0">
+    <w:nsid w:val="2DD17848"/>
+    <w:multiLevelType w:val="hybridMultilevel"/>
+    <w:tmpl w:val="67AC90CE"/>
+    <w:lvl w:ilvl="0" w:tplc="04090001">
+      <w:start w:val="1"/>
+      <w:numFmt w:val="bullet"/>
+      <w:lvlText w:val=""/>
+      <w:lvlJc w:val="left"/>
+      <w:pPr>
+        <w:ind w:left="720" w:hanging="360"/>
+      </w:pPr>
+      <w:rPr>
+        <w:rFonts w:ascii="Symbol" w:hAnsi="Symbol" w:hint="default"/>
+      </w:rPr>
+    </w:lvl>
+    <w:lvl w:ilvl="1" w:tplc="04090003" w:tentative="1">
+      <w:start w:val="1"/>
+      <w:numFmt w:val="bullet"/>
+      <w:lvlText w:val="o"/>
+      <w:lvlJc w:val="left"/>
+      <w:pPr>
+        <w:ind w:left="1440" w:hanging="360"/>
+      </w:pPr>
+      <w:rPr>
+        <w:rFonts w:ascii="Courier New" w:hAnsi="Courier New" w:cs="Courier New" w:hint="default"/>
+      </w:rPr>
+    </w:lvl>
+    <w:lvl w:ilvl="2" w:tplc="04090005" w:tentative="1">
+      <w:start w:val="1"/>
+      <w:numFmt w:val="bullet"/>
+      <w:lvlText w:val=""/>
+      <w:lvlJc w:val="left"/>
+      <w:pPr>
+        <w:ind w:left="2160" w:hanging="360"/>
+      </w:pPr>
+      <w:rPr>
+        <w:rFonts w:ascii="Wingdings" w:hAnsi="Wingdings" w:hint="default"/>
+      </w:rPr>
+    </w:lvl>
+    <w:lvl w:ilvl="3" w:tplc="04090001" w:tentative="1">
+      <w:start w:val="1"/>
+      <w:numFmt w:val="bullet"/>
+      <w:lvlText w:val=""/>
+      <w:lvlJc w:val="left"/>
+      <w:pPr>
+        <w:ind w:left="2880" w:hanging="360"/>
+      </w:pPr>
+      <w:rPr>
+        <w:rFonts w:ascii="Symbol" w:hAnsi="Symbol" w:hint="default"/>
+      </w:rPr>
+    </w:lvl>
+    <w:lvl w:ilvl="4" w:tplc="04090003" w:tentative="1">
+      <w:start w:val="1"/>
+      <w:numFmt w:val="bullet"/>
+      <w:lvlText w:val="o"/>
+      <w:lvlJc w:val="left"/>
+      <w:pPr>
+        <w:ind w:left="3600" w:hanging="360"/>
+      </w:pPr>
+      <w:rPr>
+        <w:rFonts w:ascii="Courier New" w:hAnsi="Courier New" w:cs="Courier New" w:hint="default"/>
+      </w:rPr>
+    </w:lvl>
+    <w:lvl w:ilvl="5" w:tplc="04090005" w:tentative="1">
+      <w:start w:val="1"/>
+      <w:numFmt w:val="bullet"/>
+      <w:lvlText w:val=""/>
+      <w:lvlJc w:val="left"/>
+      <w:pPr>
+        <w:ind w:left="4320" w:hanging="360"/>
+      </w:pPr>
+      <w:rPr>
+        <w:rFonts w:ascii="Wingdings" w:hAnsi="Wingdings" w:hint="default"/>
+      </w:rPr>
+    </w:lvl>
+    <w:lvl w:ilvl="6" w:tplc="04090001" w:tentative="1">
+      <w:start w:val="1"/>
+      <w:numFmt w:val="bullet"/>
+      <w:lvlText w:val=""/>
+      <w:lvlJc w:val="left"/>
+      <w:pPr>
+        <w:ind w:left="5040" w:hanging="360"/>
+      </w:pPr>
+      <w:rPr>
+        <w:rFonts w:ascii="Symbol" w:hAnsi="Symbol" w:hint="default"/>
+      </w:rPr>
+    </w:lvl>
+    <w:lvl w:ilvl="7" w:tplc="04090003" w:tentative="1">
+      <w:start w:val="1"/>
+      <w:numFmt w:val="bullet"/>
+      <w:lvlText w:val="o"/>
+      <w:lvlJc w:val="left"/>
+      <w:pPr>
+        <w:ind w:left="5760" w:hanging="360"/>
+      </w:pPr>
+      <w:rPr>
+        <w:rFonts w:ascii="Courier New" w:hAnsi="Courier New" w:cs="Courier New" w:hint="default"/>
+      </w:rPr>
+    </w:lvl>
+    <w:lvl w:ilvl="8" w:tplc="04090005" w:tentative="1">
+      <w:start w:val="1"/>
+      <w:numFmt w:val="bullet"/>
+      <w:lvlText w:val=""/>
+      <w:lvlJc w:val="left"/>
+      <w:pPr>
+        <w:ind w:left="6480" w:hanging="360"/>
+      </w:pPr>
+      <w:rPr>
+        <w:rFonts w:ascii="Wingdings" w:hAnsi="Wingdings" w:hint="default"/>
+      </w:rPr>
+    </w:lvl>
+  </w:abstractNum>
+  <w:abstractNum w:abstractNumId="10" w15:restartNumberingAfterBreak="0">
     <w:nsid w:val="2EAF1E8B"/>
     <w:multiLevelType w:val="hybridMultilevel"/>
     <w:tmpl w:val="CD90C8B0"/>
@@ -3351,7 +3938,7 @@
       </w:pPr>
     </w:lvl>
   </w:abstractNum>
-  <w:abstractNum w:abstractNumId="9" w15:restartNumberingAfterBreak="0">
+  <w:abstractNum w:abstractNumId="11" w15:restartNumberingAfterBreak="0">
     <w:nsid w:val="348D4DF2"/>
     <w:multiLevelType w:val="hybridMultilevel"/>
     <w:tmpl w:val="19D2E194"/>
@@ -3464,7 +4051,7 @@
       </w:rPr>
     </w:lvl>
   </w:abstractNum>
-  <w:abstractNum w:abstractNumId="10" w15:restartNumberingAfterBreak="0">
+  <w:abstractNum w:abstractNumId="12" w15:restartNumberingAfterBreak="0">
     <w:nsid w:val="3CA36D81"/>
     <w:multiLevelType w:val="hybridMultilevel"/>
     <w:tmpl w:val="A9606D66"/>
@@ -3577,7 +4164,7 @@
       </w:rPr>
     </w:lvl>
   </w:abstractNum>
-  <w:abstractNum w:abstractNumId="11" w15:restartNumberingAfterBreak="0">
+  <w:abstractNum w:abstractNumId="13" w15:restartNumberingAfterBreak="0">
     <w:nsid w:val="3CE30C6A"/>
     <w:multiLevelType w:val="hybridMultilevel"/>
     <w:tmpl w:val="FD22CE76"/>
@@ -3666,7 +4253,7 @@
       </w:pPr>
     </w:lvl>
   </w:abstractNum>
-  <w:abstractNum w:abstractNumId="12" w15:restartNumberingAfterBreak="0">
+  <w:abstractNum w:abstractNumId="14" w15:restartNumberingAfterBreak="0">
     <w:nsid w:val="3D1D3C20"/>
     <w:multiLevelType w:val="hybridMultilevel"/>
     <w:tmpl w:val="C874AF44"/>
@@ -3779,7 +4366,7 @@
       </w:rPr>
     </w:lvl>
   </w:abstractNum>
-  <w:abstractNum w:abstractNumId="13" w15:restartNumberingAfterBreak="0">
+  <w:abstractNum w:abstractNumId="15" w15:restartNumberingAfterBreak="0">
     <w:nsid w:val="3F2532ED"/>
     <w:multiLevelType w:val="hybridMultilevel"/>
     <w:tmpl w:val="BBE0FD10"/>
@@ -3892,7 +4479,7 @@
       </w:rPr>
     </w:lvl>
   </w:abstractNum>
-  <w:abstractNum w:abstractNumId="14" w15:restartNumberingAfterBreak="0">
+  <w:abstractNum w:abstractNumId="16" w15:restartNumberingAfterBreak="0">
     <w:nsid w:val="405B37BD"/>
     <w:multiLevelType w:val="hybridMultilevel"/>
     <w:tmpl w:val="0D70F388"/>
@@ -4005,7 +4592,7 @@
       </w:rPr>
     </w:lvl>
   </w:abstractNum>
-  <w:abstractNum w:abstractNumId="15" w15:restartNumberingAfterBreak="0">
+  <w:abstractNum w:abstractNumId="17" w15:restartNumberingAfterBreak="0">
     <w:nsid w:val="40CE7338"/>
     <w:multiLevelType w:val="hybridMultilevel"/>
     <w:tmpl w:val="D5A470EE"/>
@@ -4091,7 +4678,7 @@
       </w:pPr>
     </w:lvl>
   </w:abstractNum>
-  <w:abstractNum w:abstractNumId="16" w15:restartNumberingAfterBreak="0">
+  <w:abstractNum w:abstractNumId="18" w15:restartNumberingAfterBreak="0">
     <w:nsid w:val="41AA63BD"/>
     <w:multiLevelType w:val="hybridMultilevel"/>
     <w:tmpl w:val="BB6469AC"/>
@@ -4204,7 +4791,7 @@
       </w:rPr>
     </w:lvl>
   </w:abstractNum>
-  <w:abstractNum w:abstractNumId="17" w15:restartNumberingAfterBreak="0">
+  <w:abstractNum w:abstractNumId="19" w15:restartNumberingAfterBreak="0">
     <w:nsid w:val="42212A73"/>
     <w:multiLevelType w:val="hybridMultilevel"/>
     <w:tmpl w:val="81AC3C92"/>
@@ -4317,7 +4904,120 @@
       </w:rPr>
     </w:lvl>
   </w:abstractNum>
-  <w:abstractNum w:abstractNumId="18" w15:restartNumberingAfterBreak="0">
+  <w:abstractNum w:abstractNumId="20" w15:restartNumberingAfterBreak="0">
+    <w:nsid w:val="44617AE5"/>
+    <w:multiLevelType w:val="hybridMultilevel"/>
+    <w:tmpl w:val="C9B0EA54"/>
+    <w:lvl w:ilvl="0" w:tplc="04090005">
+      <w:start w:val="1"/>
+      <w:numFmt w:val="bullet"/>
+      <w:lvlText w:val=""/>
+      <w:lvlJc w:val="left"/>
+      <w:pPr>
+        <w:ind w:left="360" w:hanging="360"/>
+      </w:pPr>
+      <w:rPr>
+        <w:rFonts w:ascii="Wingdings" w:hAnsi="Wingdings" w:hint="default"/>
+      </w:rPr>
+    </w:lvl>
+    <w:lvl w:ilvl="1" w:tplc="04090003" w:tentative="1">
+      <w:start w:val="1"/>
+      <w:numFmt w:val="bullet"/>
+      <w:lvlText w:val="o"/>
+      <w:lvlJc w:val="left"/>
+      <w:pPr>
+        <w:ind w:left="1080" w:hanging="360"/>
+      </w:pPr>
+      <w:rPr>
+        <w:rFonts w:ascii="Courier New" w:hAnsi="Courier New" w:cs="Courier New" w:hint="default"/>
+      </w:rPr>
+    </w:lvl>
+    <w:lvl w:ilvl="2" w:tplc="04090005" w:tentative="1">
+      <w:start w:val="1"/>
+      <w:numFmt w:val="bullet"/>
+      <w:lvlText w:val=""/>
+      <w:lvlJc w:val="left"/>
+      <w:pPr>
+        <w:ind w:left="1800" w:hanging="360"/>
+      </w:pPr>
+      <w:rPr>
+        <w:rFonts w:ascii="Wingdings" w:hAnsi="Wingdings" w:hint="default"/>
+      </w:rPr>
+    </w:lvl>
+    <w:lvl w:ilvl="3" w:tplc="04090001" w:tentative="1">
+      <w:start w:val="1"/>
+      <w:numFmt w:val="bullet"/>
+      <w:lvlText w:val=""/>
+      <w:lvlJc w:val="left"/>
+      <w:pPr>
+        <w:ind w:left="2520" w:hanging="360"/>
+      </w:pPr>
+      <w:rPr>
+        <w:rFonts w:ascii="Symbol" w:hAnsi="Symbol" w:hint="default"/>
+      </w:rPr>
+    </w:lvl>
+    <w:lvl w:ilvl="4" w:tplc="04090003" w:tentative="1">
+      <w:start w:val="1"/>
+      <w:numFmt w:val="bullet"/>
+      <w:lvlText w:val="o"/>
+      <w:lvlJc w:val="left"/>
+      <w:pPr>
+        <w:ind w:left="3240" w:hanging="360"/>
+      </w:pPr>
+      <w:rPr>
+        <w:rFonts w:ascii="Courier New" w:hAnsi="Courier New" w:cs="Courier New" w:hint="default"/>
+      </w:rPr>
+    </w:lvl>
+    <w:lvl w:ilvl="5" w:tplc="04090005" w:tentative="1">
+      <w:start w:val="1"/>
+      <w:numFmt w:val="bullet"/>
+      <w:lvlText w:val=""/>
+      <w:lvlJc w:val="left"/>
+      <w:pPr>
+        <w:ind w:left="3960" w:hanging="360"/>
+      </w:pPr>
+      <w:rPr>
+        <w:rFonts w:ascii="Wingdings" w:hAnsi="Wingdings" w:hint="default"/>
+      </w:rPr>
+    </w:lvl>
+    <w:lvl w:ilvl="6" w:tplc="04090001" w:tentative="1">
+      <w:start w:val="1"/>
+      <w:numFmt w:val="bullet"/>
+      <w:lvlText w:val=""/>
+      <w:lvlJc w:val="left"/>
+      <w:pPr>
+        <w:ind w:left="4680" w:hanging="360"/>
+      </w:pPr>
+      <w:rPr>
+        <w:rFonts w:ascii="Symbol" w:hAnsi="Symbol" w:hint="default"/>
+      </w:rPr>
+    </w:lvl>
+    <w:lvl w:ilvl="7" w:tplc="04090003" w:tentative="1">
+      <w:start w:val="1"/>
+      <w:numFmt w:val="bullet"/>
+      <w:lvlText w:val="o"/>
+      <w:lvlJc w:val="left"/>
+      <w:pPr>
+        <w:ind w:left="5400" w:hanging="360"/>
+      </w:pPr>
+      <w:rPr>
+        <w:rFonts w:ascii="Courier New" w:hAnsi="Courier New" w:cs="Courier New" w:hint="default"/>
+      </w:rPr>
+    </w:lvl>
+    <w:lvl w:ilvl="8" w:tplc="04090005" w:tentative="1">
+      <w:start w:val="1"/>
+      <w:numFmt w:val="bullet"/>
+      <w:lvlText w:val=""/>
+      <w:lvlJc w:val="left"/>
+      <w:pPr>
+        <w:ind w:left="6120" w:hanging="360"/>
+      </w:pPr>
+      <w:rPr>
+        <w:rFonts w:ascii="Wingdings" w:hAnsi="Wingdings" w:hint="default"/>
+      </w:rPr>
+    </w:lvl>
+  </w:abstractNum>
+  <w:abstractNum w:abstractNumId="21" w15:restartNumberingAfterBreak="0">
     <w:nsid w:val="45406CE9"/>
     <w:multiLevelType w:val="hybridMultilevel"/>
     <w:tmpl w:val="C75A69BA"/>
@@ -4430,7 +5130,7 @@
       </w:rPr>
     </w:lvl>
   </w:abstractNum>
-  <w:abstractNum w:abstractNumId="19" w15:restartNumberingAfterBreak="0">
+  <w:abstractNum w:abstractNumId="22" w15:restartNumberingAfterBreak="0">
     <w:nsid w:val="4B2517AE"/>
     <w:multiLevelType w:val="hybridMultilevel"/>
     <w:tmpl w:val="5A98D52E"/>
@@ -4516,7 +5216,7 @@
       </w:pPr>
     </w:lvl>
   </w:abstractNum>
-  <w:abstractNum w:abstractNumId="20" w15:restartNumberingAfterBreak="0">
+  <w:abstractNum w:abstractNumId="23" w15:restartNumberingAfterBreak="0">
     <w:nsid w:val="4C29765A"/>
     <w:multiLevelType w:val="hybridMultilevel"/>
     <w:tmpl w:val="7348F8DC"/>
@@ -4629,7 +5329,7 @@
       </w:rPr>
     </w:lvl>
   </w:abstractNum>
-  <w:abstractNum w:abstractNumId="21" w15:restartNumberingAfterBreak="0">
+  <w:abstractNum w:abstractNumId="24" w15:restartNumberingAfterBreak="0">
     <w:nsid w:val="5BA809CF"/>
     <w:multiLevelType w:val="hybridMultilevel"/>
     <w:tmpl w:val="D120468C"/>
@@ -4742,7 +5442,7 @@
       </w:rPr>
     </w:lvl>
   </w:abstractNum>
-  <w:abstractNum w:abstractNumId="22" w15:restartNumberingAfterBreak="0">
+  <w:abstractNum w:abstractNumId="25" w15:restartNumberingAfterBreak="0">
     <w:nsid w:val="5FE92AD2"/>
     <w:multiLevelType w:val="hybridMultilevel"/>
     <w:tmpl w:val="ECA638B8"/>
@@ -4828,7 +5528,7 @@
       </w:pPr>
     </w:lvl>
   </w:abstractNum>
-  <w:abstractNum w:abstractNumId="23" w15:restartNumberingAfterBreak="0">
+  <w:abstractNum w:abstractNumId="26" w15:restartNumberingAfterBreak="0">
     <w:nsid w:val="63F90BC8"/>
     <w:multiLevelType w:val="hybridMultilevel"/>
     <w:tmpl w:val="9498F302"/>
@@ -4940,7 +5640,7 @@
       </w:rPr>
     </w:lvl>
   </w:abstractNum>
-  <w:abstractNum w:abstractNumId="24" w15:restartNumberingAfterBreak="0">
+  <w:abstractNum w:abstractNumId="27" w15:restartNumberingAfterBreak="0">
     <w:nsid w:val="65BD441E"/>
     <w:multiLevelType w:val="hybridMultilevel"/>
     <w:tmpl w:val="F782C626"/>
@@ -5026,7 +5726,7 @@
       </w:pPr>
     </w:lvl>
   </w:abstractNum>
-  <w:abstractNum w:abstractNumId="25" w15:restartNumberingAfterBreak="0">
+  <w:abstractNum w:abstractNumId="28" w15:restartNumberingAfterBreak="0">
     <w:nsid w:val="68B77755"/>
     <w:multiLevelType w:val="hybridMultilevel"/>
     <w:tmpl w:val="76B6BA52"/>
@@ -5139,7 +5839,7 @@
       </w:pPr>
     </w:lvl>
   </w:abstractNum>
-  <w:abstractNum w:abstractNumId="26" w15:restartNumberingAfterBreak="0">
+  <w:abstractNum w:abstractNumId="29" w15:restartNumberingAfterBreak="0">
     <w:nsid w:val="69B45DCB"/>
     <w:multiLevelType w:val="hybridMultilevel"/>
     <w:tmpl w:val="BA5C0484"/>
@@ -5252,7 +5952,7 @@
       </w:rPr>
     </w:lvl>
   </w:abstractNum>
-  <w:abstractNum w:abstractNumId="27" w15:restartNumberingAfterBreak="0">
+  <w:abstractNum w:abstractNumId="30" w15:restartNumberingAfterBreak="0">
     <w:nsid w:val="76CF418C"/>
     <w:multiLevelType w:val="hybridMultilevel"/>
     <w:tmpl w:val="A9E8C676"/>
@@ -5341,7 +6041,7 @@
       </w:pPr>
     </w:lvl>
   </w:abstractNum>
-  <w:abstractNum w:abstractNumId="28" w15:restartNumberingAfterBreak="0">
+  <w:abstractNum w:abstractNumId="31" w15:restartNumberingAfterBreak="0">
     <w:nsid w:val="7AC9440C"/>
     <w:multiLevelType w:val="hybridMultilevel"/>
     <w:tmpl w:val="729667C0"/>
@@ -5454,7 +6154,7 @@
       </w:rPr>
     </w:lvl>
   </w:abstractNum>
-  <w:abstractNum w:abstractNumId="29" w15:restartNumberingAfterBreak="0">
+  <w:abstractNum w:abstractNumId="32" w15:restartNumberingAfterBreak="0">
     <w:nsid w:val="7B4553D6"/>
     <w:multiLevelType w:val="hybridMultilevel"/>
     <w:tmpl w:val="215653CC"/>
@@ -5541,94 +6241,103 @@
     </w:lvl>
   </w:abstractNum>
   <w:num w:numId="1">
+    <w:abstractNumId w:val="5"/>
+  </w:num>
+  <w:num w:numId="2">
+    <w:abstractNumId w:val="12"/>
+  </w:num>
+  <w:num w:numId="3">
+    <w:abstractNumId w:val="18"/>
+  </w:num>
+  <w:num w:numId="4">
+    <w:abstractNumId w:val="23"/>
+  </w:num>
+  <w:num w:numId="5">
+    <w:abstractNumId w:val="3"/>
+  </w:num>
+  <w:num w:numId="6">
     <w:abstractNumId w:val="4"/>
   </w:num>
-  <w:num w:numId="2">
+  <w:num w:numId="7">
+    <w:abstractNumId w:val="25"/>
+  </w:num>
+  <w:num w:numId="8">
+    <w:abstractNumId w:val="15"/>
+  </w:num>
+  <w:num w:numId="9">
+    <w:abstractNumId w:val="30"/>
+  </w:num>
+  <w:num w:numId="10">
+    <w:abstractNumId w:val="21"/>
+  </w:num>
+  <w:num w:numId="11">
+    <w:abstractNumId w:val="6"/>
+  </w:num>
+  <w:num w:numId="12">
     <w:abstractNumId w:val="10"/>
   </w:num>
-  <w:num w:numId="3">
+  <w:num w:numId="13">
+    <w:abstractNumId w:val="17"/>
+  </w:num>
+  <w:num w:numId="14">
+    <w:abstractNumId w:val="11"/>
+  </w:num>
+  <w:num w:numId="15">
+    <w:abstractNumId w:val="7"/>
+  </w:num>
+  <w:num w:numId="16">
+    <w:abstractNumId w:val="2"/>
+  </w:num>
+  <w:num w:numId="17">
+    <w:abstractNumId w:val="31"/>
+  </w:num>
+  <w:num w:numId="18">
+    <w:abstractNumId w:val="14"/>
+  </w:num>
+  <w:num w:numId="19">
+    <w:abstractNumId w:val="1"/>
+  </w:num>
+  <w:num w:numId="20">
+    <w:abstractNumId w:val="22"/>
+  </w:num>
+  <w:num w:numId="21">
+    <w:abstractNumId w:val="29"/>
+  </w:num>
+  <w:num w:numId="22">
     <w:abstractNumId w:val="16"/>
   </w:num>
-  <w:num w:numId="4">
+  <w:num w:numId="23">
+    <w:abstractNumId w:val="19"/>
+  </w:num>
+  <w:num w:numId="24">
+    <w:abstractNumId w:val="32"/>
+  </w:num>
+  <w:num w:numId="25">
+    <w:abstractNumId w:val="8"/>
+  </w:num>
+  <w:num w:numId="26">
+    <w:abstractNumId w:val="26"/>
+  </w:num>
+  <w:num w:numId="27">
+    <w:abstractNumId w:val="28"/>
+  </w:num>
+  <w:num w:numId="28">
+    <w:abstractNumId w:val="24"/>
+  </w:num>
+  <w:num w:numId="29">
+    <w:abstractNumId w:val="13"/>
+  </w:num>
+  <w:num w:numId="30">
+    <w:abstractNumId w:val="27"/>
+  </w:num>
+  <w:num w:numId="31">
+    <w:abstractNumId w:val="9"/>
+  </w:num>
+  <w:num w:numId="32">
     <w:abstractNumId w:val="20"/>
   </w:num>
-  <w:num w:numId="5">
-    <w:abstractNumId w:val="2"/>
-  </w:num>
-  <w:num w:numId="6">
-    <w:abstractNumId w:val="3"/>
-  </w:num>
-  <w:num w:numId="7">
-    <w:abstractNumId w:val="22"/>
-  </w:num>
-  <w:num w:numId="8">
-    <w:abstractNumId w:val="13"/>
-  </w:num>
-  <w:num w:numId="9">
-    <w:abstractNumId w:val="27"/>
-  </w:num>
-  <w:num w:numId="10">
-    <w:abstractNumId w:val="18"/>
-  </w:num>
-  <w:num w:numId="11">
-    <w:abstractNumId w:val="5"/>
-  </w:num>
-  <w:num w:numId="12">
-    <w:abstractNumId w:val="8"/>
-  </w:num>
-  <w:num w:numId="13">
-    <w:abstractNumId w:val="15"/>
-  </w:num>
-  <w:num w:numId="14">
-    <w:abstractNumId w:val="9"/>
-  </w:num>
-  <w:num w:numId="15">
-    <w:abstractNumId w:val="6"/>
-  </w:num>
-  <w:num w:numId="16">
-    <w:abstractNumId w:val="1"/>
-  </w:num>
-  <w:num w:numId="17">
-    <w:abstractNumId w:val="28"/>
-  </w:num>
-  <w:num w:numId="18">
-    <w:abstractNumId w:val="12"/>
-  </w:num>
-  <w:num w:numId="19">
+  <w:num w:numId="33">
     <w:abstractNumId w:val="0"/>
-  </w:num>
-  <w:num w:numId="20">
-    <w:abstractNumId w:val="19"/>
-  </w:num>
-  <w:num w:numId="21">
-    <w:abstractNumId w:val="26"/>
-  </w:num>
-  <w:num w:numId="22">
-    <w:abstractNumId w:val="14"/>
-  </w:num>
-  <w:num w:numId="23">
-    <w:abstractNumId w:val="17"/>
-  </w:num>
-  <w:num w:numId="24">
-    <w:abstractNumId w:val="29"/>
-  </w:num>
-  <w:num w:numId="25">
-    <w:abstractNumId w:val="7"/>
-  </w:num>
-  <w:num w:numId="26">
-    <w:abstractNumId w:val="23"/>
-  </w:num>
-  <w:num w:numId="27">
-    <w:abstractNumId w:val="25"/>
-  </w:num>
-  <w:num w:numId="28">
-    <w:abstractNumId w:val="21"/>
-  </w:num>
-  <w:num w:numId="29">
-    <w:abstractNumId w:val="11"/>
-  </w:num>
-  <w:num w:numId="30">
-    <w:abstractNumId w:val="24"/>
   </w:num>
   <w:numIdMacAtCleanup w:val="13"/>
 </w:numbering>

</xml_diff>